<commit_message>
Story Updated + Text Effect Plugin
</commit_message>
<xml_diff>
--- a/raison d'etre.docx
+++ b/raison d'etre.docx
@@ -19,16 +19,8 @@
         <w:rPr>
           <w:rFonts w:ascii="Segoe UI Black" w:hAnsi="Segoe UI Black"/>
         </w:rPr>
-        <w:t xml:space="preserve">Raison </w:t>
-      </w:r>
-      <w:proofErr w:type="spellStart"/>
-      <w:r>
-        <w:rPr>
-          <w:rFonts w:ascii="Segoe UI Black" w:hAnsi="Segoe UI Black"/>
-        </w:rPr>
-        <w:t>D’etre</w:t>
-      </w:r>
-      <w:proofErr w:type="spellEnd"/>
+        <w:t>Raison D’etre</w:t>
+      </w:r>
     </w:p>
     <w:p>
       <w:pPr>
@@ -598,6 +590,9 @@
     </w:p>
     <w:p>
       <w:pPr>
+        <w:pBdr>
+          <w:bottom w:val="single" w:sz="6" w:space="1" w:color="auto"/>
+        </w:pBdr>
         <w:rPr>
           <w:rFonts w:ascii="Segoe UI" w:hAnsi="Segoe UI" w:cs="Segoe UI"/>
           <w:sz w:val="24"/>
@@ -613,6 +608,755 @@
         <w:lastRenderedPageBreak/>
         <w:t>Chapter I</w:t>
       </w:r>
+      <w:r>
+        <w:rPr>
+          <w:rFonts w:ascii="Segoe UI" w:hAnsi="Segoe UI" w:cs="Segoe UI"/>
+          <w:sz w:val="24"/>
+          <w:szCs w:val="24"/>
+        </w:rPr>
+        <w:t xml:space="preserve"> – Naïve Girl on a Vast World</w:t>
+      </w:r>
+    </w:p>
+    <w:p>
+      <w:pPr>
+        <w:ind w:firstLine="720"/>
+        <w:rPr>
+          <w:rFonts w:ascii="Segoe UI" w:hAnsi="Segoe UI" w:cs="Segoe UI"/>
+          <w:sz w:val="24"/>
+          <w:szCs w:val="24"/>
+        </w:rPr>
+      </w:pPr>
+      <w:r>
+        <w:rPr>
+          <w:rFonts w:ascii="Segoe UI" w:hAnsi="Segoe UI" w:cs="Segoe UI"/>
+          <w:sz w:val="24"/>
+          <w:szCs w:val="24"/>
+        </w:rPr>
+        <w:t>“Where has time gone?” A distant voice echoes,</w:t>
+      </w:r>
+    </w:p>
+    <w:p>
+      <w:pPr>
+        <w:ind w:firstLine="720"/>
+        <w:rPr>
+          <w:rFonts w:ascii="Segoe UI" w:hAnsi="Segoe UI" w:cs="Segoe UI"/>
+          <w:sz w:val="24"/>
+          <w:szCs w:val="24"/>
+        </w:rPr>
+      </w:pPr>
+      <w:r>
+        <w:rPr>
+          <w:rFonts w:ascii="Segoe UI" w:hAnsi="Segoe UI" w:cs="Segoe UI"/>
+          <w:sz w:val="24"/>
+          <w:szCs w:val="24"/>
+        </w:rPr>
+        <w:t>“You, the ever facet of interest by the world.”</w:t>
+      </w:r>
+    </w:p>
+    <w:p>
+      <w:pPr>
+        <w:ind w:firstLine="720"/>
+        <w:rPr>
+          <w:rFonts w:ascii="Segoe UI" w:hAnsi="Segoe UI" w:cs="Segoe UI"/>
+          <w:sz w:val="24"/>
+          <w:szCs w:val="24"/>
+        </w:rPr>
+      </w:pPr>
+      <w:r>
+        <w:rPr>
+          <w:rFonts w:ascii="Segoe UI" w:hAnsi="Segoe UI" w:cs="Segoe UI"/>
+          <w:sz w:val="24"/>
+          <w:szCs w:val="24"/>
+        </w:rPr>
+        <w:t xml:space="preserve">“You, who appeared </w:t>
+      </w:r>
+      <w:r>
+        <w:rPr>
+          <w:rFonts w:ascii="Segoe UI" w:hAnsi="Segoe UI" w:cs="Segoe UI"/>
+          <w:sz w:val="24"/>
+          <w:szCs w:val="24"/>
+        </w:rPr>
+        <w:t xml:space="preserve">before </w:t>
+      </w:r>
+      <w:r>
+        <w:rPr>
+          <w:rFonts w:ascii="Segoe UI" w:hAnsi="Segoe UI" w:cs="Segoe UI"/>
+          <w:i/>
+          <w:iCs/>
+          <w:sz w:val="24"/>
+          <w:szCs w:val="24"/>
+        </w:rPr>
+        <w:t>them</w:t>
+      </w:r>
+      <w:r>
+        <w:rPr>
+          <w:rFonts w:ascii="Segoe UI" w:hAnsi="Segoe UI" w:cs="Segoe UI"/>
+          <w:sz w:val="24"/>
+          <w:szCs w:val="24"/>
+        </w:rPr>
+        <w:t>, multiple times before.”</w:t>
+      </w:r>
+    </w:p>
+    <w:p>
+      <w:pPr>
+        <w:ind w:firstLine="720"/>
+        <w:rPr>
+          <w:rFonts w:ascii="Segoe UI" w:hAnsi="Segoe UI" w:cs="Segoe UI"/>
+          <w:sz w:val="24"/>
+          <w:szCs w:val="24"/>
+        </w:rPr>
+      </w:pPr>
+      <w:r>
+        <w:rPr>
+          <w:rFonts w:ascii="Segoe UI" w:hAnsi="Segoe UI" w:cs="Segoe UI"/>
+          <w:sz w:val="24"/>
+          <w:szCs w:val="24"/>
+        </w:rPr>
+        <w:t>“Mundane as the rest, yet here you stand before me</w:t>
+      </w:r>
+      <w:r>
+        <w:rPr>
+          <w:rFonts w:ascii="Segoe UI" w:hAnsi="Segoe UI" w:cs="Segoe UI"/>
+          <w:sz w:val="24"/>
+          <w:szCs w:val="24"/>
+        </w:rPr>
+        <w:t xml:space="preserve"> once more</w:t>
+      </w:r>
+      <w:r>
+        <w:rPr>
+          <w:rFonts w:ascii="Segoe UI" w:hAnsi="Segoe UI" w:cs="Segoe UI"/>
+          <w:sz w:val="24"/>
+          <w:szCs w:val="24"/>
+        </w:rPr>
+        <w:t>.”</w:t>
+      </w:r>
+    </w:p>
+    <w:p>
+      <w:pPr>
+        <w:ind w:firstLine="720"/>
+        <w:rPr>
+          <w:rFonts w:ascii="Segoe UI" w:hAnsi="Segoe UI" w:cs="Segoe UI"/>
+          <w:sz w:val="24"/>
+          <w:szCs w:val="24"/>
+        </w:rPr>
+      </w:pPr>
+      <w:r>
+        <w:rPr>
+          <w:rFonts w:ascii="Segoe UI" w:hAnsi="Segoe UI" w:cs="Segoe UI"/>
+          <w:sz w:val="24"/>
+          <w:szCs w:val="24"/>
+        </w:rPr>
+        <w:t>Her eyelids don’t budge one bit, yet she could see a myriad of colors.</w:t>
+      </w:r>
+      <w:r>
+        <w:rPr>
+          <w:rFonts w:ascii="Segoe UI" w:hAnsi="Segoe UI" w:cs="Segoe UI"/>
+          <w:sz w:val="24"/>
+          <w:szCs w:val="24"/>
+        </w:rPr>
+        <w:t xml:space="preserve"> Dotted and specked throughout the glossy sheen of a throne.</w:t>
+      </w:r>
+      <w:r>
+        <w:rPr>
+          <w:rFonts w:ascii="Segoe UI" w:hAnsi="Segoe UI" w:cs="Segoe UI"/>
+          <w:sz w:val="24"/>
+          <w:szCs w:val="24"/>
+        </w:rPr>
+        <w:t xml:space="preserve"> </w:t>
+      </w:r>
+      <w:r>
+        <w:rPr>
+          <w:rFonts w:ascii="Segoe UI" w:hAnsi="Segoe UI" w:cs="Segoe UI"/>
+          <w:sz w:val="24"/>
+          <w:szCs w:val="24"/>
+        </w:rPr>
+        <w:t>Yet she knew better, each reflection was an illusion, that the being before her has long pass their prime.</w:t>
+      </w:r>
+    </w:p>
+    <w:p>
+      <w:pPr>
+        <w:ind w:firstLine="720"/>
+        <w:rPr>
+          <w:rFonts w:ascii="Segoe UI" w:hAnsi="Segoe UI" w:cs="Segoe UI"/>
+          <w:sz w:val="24"/>
+          <w:szCs w:val="24"/>
+        </w:rPr>
+      </w:pPr>
+      <w:r>
+        <w:rPr>
+          <w:rFonts w:ascii="Segoe UI" w:hAnsi="Segoe UI" w:cs="Segoe UI"/>
+          <w:sz w:val="24"/>
+          <w:szCs w:val="24"/>
+        </w:rPr>
+        <w:t>“Is that what you think of me?”</w:t>
+      </w:r>
+    </w:p>
+    <w:p>
+      <w:pPr>
+        <w:ind w:firstLine="720"/>
+        <w:rPr>
+          <w:rFonts w:ascii="Segoe UI" w:hAnsi="Segoe UI" w:cs="Segoe UI"/>
+          <w:sz w:val="24"/>
+          <w:szCs w:val="24"/>
+        </w:rPr>
+      </w:pPr>
+      <w:r>
+        <w:rPr>
+          <w:rFonts w:ascii="Segoe UI" w:hAnsi="Segoe UI" w:cs="Segoe UI"/>
+          <w:sz w:val="24"/>
+          <w:szCs w:val="24"/>
+        </w:rPr>
+        <w:t xml:space="preserve">Realizing that she was heard, she attempted to scamper, but her body </w:t>
+      </w:r>
+      <w:r>
+        <w:rPr>
+          <w:rFonts w:ascii="Segoe UI" w:hAnsi="Segoe UI" w:cs="Segoe UI"/>
+          <w:sz w:val="24"/>
+          <w:szCs w:val="24"/>
+        </w:rPr>
+        <w:t>doesn’t respond to her wishes.</w:t>
+      </w:r>
+      <w:r>
+        <w:rPr>
+          <w:rFonts w:ascii="Segoe UI" w:hAnsi="Segoe UI" w:cs="Segoe UI"/>
+          <w:sz w:val="24"/>
+          <w:szCs w:val="24"/>
+        </w:rPr>
+        <w:t xml:space="preserve"> Hearing a chuckle, seeing her plight.</w:t>
+      </w:r>
+    </w:p>
+    <w:p>
+      <w:pPr>
+        <w:ind w:firstLine="720"/>
+        <w:rPr>
+          <w:rFonts w:ascii="Segoe UI" w:hAnsi="Segoe UI" w:cs="Segoe UI"/>
+          <w:sz w:val="24"/>
+          <w:szCs w:val="24"/>
+        </w:rPr>
+      </w:pPr>
+      <w:r>
+        <w:rPr>
+          <w:rFonts w:ascii="Segoe UI" w:hAnsi="Segoe UI" w:cs="Segoe UI"/>
+          <w:sz w:val="24"/>
+          <w:szCs w:val="24"/>
+        </w:rPr>
+        <w:t xml:space="preserve">“Though, you couldn’t be any more right. </w:t>
+      </w:r>
+      <w:r>
+        <w:rPr>
+          <w:rFonts w:ascii="Segoe UI" w:hAnsi="Segoe UI" w:cs="Segoe UI"/>
+          <w:sz w:val="24"/>
+          <w:szCs w:val="24"/>
+        </w:rPr>
+        <w:t xml:space="preserve">Time brings the inevitable, regrets spur </w:t>
+      </w:r>
+      <w:r>
+        <w:rPr>
+          <w:rFonts w:ascii="Segoe UI" w:hAnsi="Segoe UI" w:cs="Segoe UI"/>
+          <w:sz w:val="24"/>
+          <w:szCs w:val="24"/>
+        </w:rPr>
+        <w:t xml:space="preserve">mankind </w:t>
+      </w:r>
+      <w:r>
+        <w:rPr>
+          <w:rFonts w:ascii="Segoe UI" w:hAnsi="Segoe UI" w:cs="Segoe UI"/>
+          <w:sz w:val="24"/>
+          <w:szCs w:val="24"/>
+        </w:rPr>
+        <w:t>as they curse their inability.</w:t>
+      </w:r>
+      <w:r>
+        <w:rPr>
+          <w:rFonts w:ascii="Segoe UI" w:hAnsi="Segoe UI" w:cs="Segoe UI"/>
+          <w:sz w:val="24"/>
+          <w:szCs w:val="24"/>
+        </w:rPr>
+        <w:t>”</w:t>
+      </w:r>
+    </w:p>
+    <w:p>
+      <w:pPr>
+        <w:ind w:firstLine="720"/>
+        <w:rPr>
+          <w:rFonts w:ascii="Segoe UI" w:hAnsi="Segoe UI" w:cs="Segoe UI"/>
+          <w:sz w:val="24"/>
+          <w:szCs w:val="24"/>
+        </w:rPr>
+      </w:pPr>
+      <w:r>
+        <w:rPr>
+          <w:rFonts w:ascii="Segoe UI" w:hAnsi="Segoe UI" w:cs="Segoe UI"/>
+          <w:sz w:val="24"/>
+          <w:szCs w:val="24"/>
+        </w:rPr>
+        <w:t xml:space="preserve">“Even in Godhood, </w:t>
+      </w:r>
+      <w:r>
+        <w:rPr>
+          <w:rFonts w:ascii="Segoe UI" w:hAnsi="Segoe UI" w:cs="Segoe UI"/>
+          <w:sz w:val="24"/>
+          <w:szCs w:val="24"/>
+        </w:rPr>
+        <w:t xml:space="preserve">I am </w:t>
+      </w:r>
+      <w:r>
+        <w:rPr>
+          <w:rFonts w:ascii="Segoe UI" w:hAnsi="Segoe UI" w:cs="Segoe UI"/>
+          <w:sz w:val="24"/>
+          <w:szCs w:val="24"/>
+        </w:rPr>
+        <w:t xml:space="preserve">still </w:t>
+      </w:r>
+      <w:r>
+        <w:rPr>
+          <w:rFonts w:ascii="Segoe UI" w:hAnsi="Segoe UI" w:cs="Segoe UI"/>
+          <w:sz w:val="24"/>
+          <w:szCs w:val="24"/>
+        </w:rPr>
+        <w:t>shackled by mankind’s curse.</w:t>
+      </w:r>
+      <w:r>
+        <w:rPr>
+          <w:rFonts w:ascii="Segoe UI" w:hAnsi="Segoe UI" w:cs="Segoe UI"/>
+          <w:sz w:val="24"/>
+          <w:szCs w:val="24"/>
+        </w:rPr>
+        <w:t>”</w:t>
+      </w:r>
+    </w:p>
+    <w:p>
+      <w:pPr>
+        <w:ind w:firstLine="720"/>
+        <w:rPr>
+          <w:rFonts w:ascii="Segoe UI" w:hAnsi="Segoe UI" w:cs="Segoe UI"/>
+          <w:sz w:val="24"/>
+          <w:szCs w:val="24"/>
+        </w:rPr>
+      </w:pPr>
+      <w:r>
+        <w:rPr>
+          <w:rFonts w:ascii="Segoe UI" w:hAnsi="Segoe UI" w:cs="Segoe UI"/>
+          <w:sz w:val="24"/>
+          <w:szCs w:val="24"/>
+        </w:rPr>
+        <w:t xml:space="preserve">The girl </w:t>
+      </w:r>
+      <w:r>
+        <w:rPr>
+          <w:rFonts w:ascii="Segoe UI" w:hAnsi="Segoe UI" w:cs="Segoe UI"/>
+          <w:sz w:val="24"/>
+          <w:szCs w:val="24"/>
+        </w:rPr>
+        <w:t>ti</w:t>
+      </w:r>
+      <w:r>
+        <w:rPr>
+          <w:rFonts w:ascii="Segoe UI" w:hAnsi="Segoe UI" w:cs="Segoe UI"/>
+          <w:sz w:val="24"/>
+          <w:szCs w:val="24"/>
+        </w:rPr>
+        <w:t>lted her head as she sees the being in front of her look conflicted.</w:t>
+      </w:r>
+      <w:r>
+        <w:rPr>
+          <w:rFonts w:ascii="Segoe UI" w:hAnsi="Segoe UI" w:cs="Segoe UI"/>
+          <w:sz w:val="24"/>
+          <w:szCs w:val="24"/>
+        </w:rPr>
+        <w:t xml:space="preserve"> Recomposing themselves, they take a one scan look towards at the girl</w:t>
+      </w:r>
+      <w:r>
+        <w:rPr>
+          <w:rFonts w:ascii="Segoe UI" w:hAnsi="Segoe UI" w:cs="Segoe UI"/>
+          <w:sz w:val="24"/>
+          <w:szCs w:val="24"/>
+        </w:rPr>
+        <w:t xml:space="preserve"> that</w:t>
+      </w:r>
+      <w:r>
+        <w:rPr>
+          <w:rFonts w:ascii="Segoe UI" w:hAnsi="Segoe UI" w:cs="Segoe UI"/>
+          <w:sz w:val="24"/>
+          <w:szCs w:val="24"/>
+        </w:rPr>
+        <w:t xml:space="preserve"> fearlessly stood before them.</w:t>
+      </w:r>
+    </w:p>
+    <w:p>
+      <w:pPr>
+        <w:ind w:firstLine="720"/>
+        <w:rPr>
+          <w:rFonts w:ascii="Segoe UI" w:hAnsi="Segoe UI" w:cs="Segoe UI"/>
+          <w:sz w:val="24"/>
+          <w:szCs w:val="24"/>
+        </w:rPr>
+      </w:pPr>
+      <w:r>
+        <w:rPr>
+          <w:rFonts w:ascii="Segoe UI" w:hAnsi="Segoe UI" w:cs="Segoe UI"/>
+          <w:sz w:val="24"/>
+          <w:szCs w:val="24"/>
+        </w:rPr>
+        <w:t>“Say, even as I am wisping away into the void.</w:t>
+      </w:r>
+      <w:r>
+        <w:rPr>
+          <w:rFonts w:ascii="Segoe UI" w:hAnsi="Segoe UI" w:cs="Segoe UI"/>
+          <w:sz w:val="24"/>
+          <w:szCs w:val="24"/>
+        </w:rPr>
+        <w:t xml:space="preserve"> I am still capable.”</w:t>
+      </w:r>
+    </w:p>
+    <w:p>
+      <w:pPr>
+        <w:ind w:firstLine="720"/>
+        <w:rPr>
+          <w:rFonts w:ascii="Segoe UI" w:hAnsi="Segoe UI" w:cs="Segoe UI"/>
+          <w:sz w:val="24"/>
+          <w:szCs w:val="24"/>
+        </w:rPr>
+      </w:pPr>
+      <w:r>
+        <w:rPr>
+          <w:rFonts w:ascii="Segoe UI" w:hAnsi="Segoe UI" w:cs="Segoe UI"/>
+          <w:sz w:val="24"/>
+          <w:szCs w:val="24"/>
+        </w:rPr>
+        <w:t>They stood and began to walk closer to the girl until they’re arms apart.</w:t>
+      </w:r>
+    </w:p>
+    <w:p>
+      <w:pPr>
+        <w:ind w:firstLine="720"/>
+        <w:rPr>
+          <w:rFonts w:ascii="Segoe UI" w:hAnsi="Segoe UI" w:cs="Segoe UI"/>
+          <w:sz w:val="24"/>
+          <w:szCs w:val="24"/>
+        </w:rPr>
+      </w:pPr>
+      <w:r>
+        <w:rPr>
+          <w:rFonts w:ascii="Segoe UI" w:hAnsi="Segoe UI" w:cs="Segoe UI"/>
+          <w:sz w:val="24"/>
+          <w:szCs w:val="24"/>
+        </w:rPr>
+        <w:t>“Wouldn’t you want a blessing from an old dying god like me?”</w:t>
+      </w:r>
+    </w:p>
+    <w:p>
+      <w:pPr>
+        <w:ind w:firstLine="720"/>
+        <w:rPr>
+          <w:rFonts w:ascii="Segoe UI" w:hAnsi="Segoe UI" w:cs="Segoe UI"/>
+          <w:sz w:val="24"/>
+          <w:szCs w:val="24"/>
+        </w:rPr>
+      </w:pPr>
+      <w:r>
+        <w:rPr>
+          <w:rFonts w:ascii="Segoe UI" w:hAnsi="Segoe UI" w:cs="Segoe UI"/>
+          <w:sz w:val="24"/>
+          <w:szCs w:val="24"/>
+        </w:rPr>
+        <w:t>She thought for a second, but fearing that she might hesitate the more she thinks about it, she naively began to shook their head as a yes.</w:t>
+      </w:r>
+    </w:p>
+    <w:p>
+      <w:pPr>
+        <w:ind w:firstLine="720"/>
+        <w:rPr>
+          <w:rFonts w:ascii="Segoe UI" w:hAnsi="Segoe UI" w:cs="Segoe UI"/>
+          <w:sz w:val="24"/>
+          <w:szCs w:val="24"/>
+        </w:rPr>
+      </w:pPr>
+      <w:r>
+        <w:rPr>
+          <w:rFonts w:ascii="Segoe UI" w:hAnsi="Segoe UI" w:cs="Segoe UI"/>
+          <w:sz w:val="24"/>
+          <w:szCs w:val="24"/>
+        </w:rPr>
+        <w:t>The god before her, had a face she couldn’t read, features that doesn’t register in her head that the being might as well be faceless.</w:t>
+      </w:r>
+      <w:r>
+        <w:rPr>
+          <w:rFonts w:ascii="Segoe UI" w:hAnsi="Segoe UI" w:cs="Segoe UI"/>
+          <w:sz w:val="24"/>
+          <w:szCs w:val="24"/>
+        </w:rPr>
+        <w:t xml:space="preserve"> Yet she knew </w:t>
+      </w:r>
+      <w:r>
+        <w:rPr>
+          <w:rFonts w:ascii="Segoe UI" w:hAnsi="Segoe UI" w:cs="Segoe UI"/>
+          <w:sz w:val="24"/>
+          <w:szCs w:val="24"/>
+        </w:rPr>
+        <w:t>they were sad, thinking of herself as a good girl wouldn’t want to make a person cry, so she decided to trust the being as they brought their right hand into her forehead.</w:t>
+      </w:r>
+      <w:r>
+        <w:rPr>
+          <w:rFonts w:ascii="Segoe UI" w:hAnsi="Segoe UI" w:cs="Segoe UI"/>
+          <w:sz w:val="24"/>
+          <w:szCs w:val="24"/>
+        </w:rPr>
+        <w:t xml:space="preserve"> The air around them shifted like a mirage, as the room around them began to turn into a blindingly light.</w:t>
+      </w:r>
+    </w:p>
+    <w:p>
+      <w:pPr>
+        <w:ind w:firstLine="720"/>
+        <w:rPr>
+          <w:rFonts w:ascii="Segoe UI" w:hAnsi="Segoe UI" w:cs="Segoe UI"/>
+          <w:sz w:val="24"/>
+          <w:szCs w:val="24"/>
+        </w:rPr>
+      </w:pPr>
+      <w:r>
+        <w:rPr>
+          <w:rFonts w:ascii="Segoe UI" w:hAnsi="Segoe UI" w:cs="Segoe UI"/>
+          <w:sz w:val="24"/>
+          <w:szCs w:val="24"/>
+        </w:rPr>
+        <w:t>“As one might believe that blessings are to be celebrated,”</w:t>
+      </w:r>
+    </w:p>
+    <w:p>
+      <w:pPr>
+        <w:ind w:firstLine="720"/>
+        <w:rPr>
+          <w:rFonts w:ascii="Segoe UI" w:hAnsi="Segoe UI" w:cs="Segoe UI"/>
+          <w:sz w:val="24"/>
+          <w:szCs w:val="24"/>
+        </w:rPr>
+      </w:pPr>
+      <w:r>
+        <w:rPr>
+          <w:rFonts w:ascii="Segoe UI" w:hAnsi="Segoe UI" w:cs="Segoe UI"/>
+          <w:sz w:val="24"/>
+          <w:szCs w:val="24"/>
+        </w:rPr>
+        <w:t>“That couldn’t be said the same by those around you.”</w:t>
+      </w:r>
+    </w:p>
+    <w:p>
+      <w:pPr>
+        <w:ind w:firstLine="720"/>
+        <w:rPr>
+          <w:rFonts w:ascii="Segoe UI" w:hAnsi="Segoe UI" w:cs="Segoe UI"/>
+          <w:sz w:val="24"/>
+          <w:szCs w:val="24"/>
+        </w:rPr>
+      </w:pPr>
+      <w:r>
+        <w:rPr>
+          <w:rFonts w:ascii="Segoe UI" w:hAnsi="Segoe UI" w:cs="Segoe UI"/>
+          <w:sz w:val="24"/>
+          <w:szCs w:val="24"/>
+        </w:rPr>
+        <w:t>“You’ll experience hardships,”</w:t>
+      </w:r>
+    </w:p>
+    <w:p>
+      <w:pPr>
+        <w:ind w:firstLine="720"/>
+        <w:rPr>
+          <w:rFonts w:ascii="Segoe UI" w:hAnsi="Segoe UI" w:cs="Segoe UI"/>
+          <w:sz w:val="24"/>
+          <w:szCs w:val="24"/>
+        </w:rPr>
+      </w:pPr>
+      <w:r>
+        <w:rPr>
+          <w:rFonts w:ascii="Segoe UI" w:hAnsi="Segoe UI" w:cs="Segoe UI"/>
+          <w:sz w:val="24"/>
+          <w:szCs w:val="24"/>
+        </w:rPr>
+        <w:lastRenderedPageBreak/>
+        <w:t>“Lose a piece of yourself,”</w:t>
+      </w:r>
+    </w:p>
+    <w:p>
+      <w:pPr>
+        <w:ind w:firstLine="720"/>
+        <w:rPr>
+          <w:rFonts w:ascii="Segoe UI" w:hAnsi="Segoe UI" w:cs="Segoe UI"/>
+          <w:sz w:val="24"/>
+          <w:szCs w:val="24"/>
+        </w:rPr>
+      </w:pPr>
+      <w:r>
+        <w:rPr>
+          <w:rFonts w:ascii="Segoe UI" w:hAnsi="Segoe UI" w:cs="Segoe UI"/>
+          <w:sz w:val="24"/>
+          <w:szCs w:val="24"/>
+        </w:rPr>
+        <w:t>“But I trust that you’ll take care of yourself just fine, wouldn’t you?”</w:t>
+      </w:r>
+    </w:p>
+    <w:p>
+      <w:pPr>
+        <w:ind w:firstLine="720"/>
+        <w:rPr>
+          <w:rFonts w:ascii="Segoe UI" w:hAnsi="Segoe UI" w:cs="Segoe UI"/>
+          <w:sz w:val="24"/>
+          <w:szCs w:val="24"/>
+        </w:rPr>
+      </w:pPr>
+      <w:r>
+        <w:rPr>
+          <w:rFonts w:ascii="Segoe UI" w:hAnsi="Segoe UI" w:cs="Segoe UI"/>
+          <w:sz w:val="24"/>
+          <w:szCs w:val="24"/>
+        </w:rPr>
+        <w:t>Her voice creaked, as she struggled to utter syllable into the suffocating space.</w:t>
+      </w:r>
+    </w:p>
+    <w:p>
+      <w:pPr>
+        <w:ind w:firstLine="720"/>
+        <w:rPr>
+          <w:rFonts w:ascii="Segoe UI" w:hAnsi="Segoe UI" w:cs="Segoe UI"/>
+          <w:sz w:val="24"/>
+          <w:szCs w:val="24"/>
+        </w:rPr>
+      </w:pPr>
+      <w:r>
+        <w:rPr>
+          <w:rFonts w:ascii="Segoe UI" w:hAnsi="Segoe UI" w:cs="Segoe UI"/>
+          <w:sz w:val="24"/>
+          <w:szCs w:val="24"/>
+        </w:rPr>
+        <w:t xml:space="preserve">“Y, </w:t>
+      </w:r>
+      <w:r>
+        <w:rPr>
+          <w:rFonts w:ascii="Segoe UI" w:hAnsi="Segoe UI" w:cs="Segoe UI"/>
+          <w:sz w:val="24"/>
+          <w:szCs w:val="24"/>
+        </w:rPr>
+        <w:t>y</w:t>
+      </w:r>
+      <w:r>
+        <w:rPr>
+          <w:rFonts w:ascii="Segoe UI" w:hAnsi="Segoe UI" w:cs="Segoe UI"/>
+          <w:sz w:val="24"/>
+          <w:szCs w:val="24"/>
+        </w:rPr>
+        <w:t>es.”</w:t>
+      </w:r>
+    </w:p>
+    <w:p>
+      <w:pPr>
+        <w:ind w:firstLine="720"/>
+        <w:rPr>
+          <w:rFonts w:ascii="Segoe UI" w:hAnsi="Segoe UI" w:cs="Segoe UI"/>
+          <w:sz w:val="24"/>
+          <w:szCs w:val="24"/>
+        </w:rPr>
+      </w:pPr>
+      <w:r>
+        <w:rPr>
+          <w:rFonts w:ascii="Segoe UI" w:hAnsi="Segoe UI" w:cs="Segoe UI"/>
+          <w:sz w:val="24"/>
+          <w:szCs w:val="24"/>
+        </w:rPr>
+        <w:t>“Good,”</w:t>
+      </w:r>
+      <w:r>
+        <w:rPr>
+          <w:rFonts w:ascii="Segoe UI" w:hAnsi="Segoe UI" w:cs="Segoe UI"/>
+          <w:sz w:val="24"/>
+          <w:szCs w:val="24"/>
+        </w:rPr>
+        <w:t xml:space="preserve"> As the being before them began to fade away into nothingness.</w:t>
+      </w:r>
+      <w:r>
+        <w:rPr>
+          <w:rFonts w:ascii="Segoe UI" w:hAnsi="Segoe UI" w:cs="Segoe UI"/>
+          <w:sz w:val="24"/>
+          <w:szCs w:val="24"/>
+        </w:rPr>
+        <w:t xml:space="preserve"> </w:t>
+      </w:r>
+    </w:p>
+    <w:p>
+      <w:pPr>
+        <w:ind w:firstLine="720"/>
+        <w:rPr>
+          <w:rFonts w:ascii="Segoe UI" w:hAnsi="Segoe UI" w:cs="Segoe UI"/>
+          <w:sz w:val="24"/>
+          <w:szCs w:val="24"/>
+        </w:rPr>
+      </w:pPr>
+      <w:r>
+        <w:rPr>
+          <w:rFonts w:ascii="Segoe UI" w:hAnsi="Segoe UI" w:cs="Segoe UI"/>
+          <w:sz w:val="24"/>
+          <w:szCs w:val="24"/>
+        </w:rPr>
+        <w:t>Feeling their warmth no-more on the top of her head, the light flickered into the void and at last, there was nothing.</w:t>
+      </w:r>
+    </w:p>
+    <w:p>
+      <w:pPr>
+        <w:ind w:firstLine="720"/>
+        <w:rPr>
+          <w:rFonts w:ascii="Segoe UI" w:hAnsi="Segoe UI" w:cs="Segoe UI"/>
+          <w:sz w:val="24"/>
+          <w:szCs w:val="24"/>
+        </w:rPr>
+      </w:pPr>
+    </w:p>
+    <w:p>
+      <w:pPr>
+        <w:pBdr>
+          <w:bottom w:val="single" w:sz="6" w:space="1" w:color="auto"/>
+        </w:pBdr>
+        <w:ind w:firstLine="720"/>
+        <w:rPr>
+          <w:rFonts w:ascii="Segoe UI" w:hAnsi="Segoe UI" w:cs="Segoe UI"/>
+          <w:i/>
+          <w:iCs/>
+          <w:sz w:val="24"/>
+          <w:szCs w:val="24"/>
+        </w:rPr>
+      </w:pPr>
+      <w:r>
+        <w:rPr>
+          <w:rFonts w:ascii="Segoe UI" w:hAnsi="Segoe UI" w:cs="Segoe UI"/>
+          <w:i/>
+          <w:iCs/>
+          <w:sz w:val="24"/>
+          <w:szCs w:val="24"/>
+        </w:rPr>
+        <w:t>Would you like to save?</w:t>
+      </w:r>
+    </w:p>
+    <w:p>
+      <w:pPr>
+        <w:pBdr>
+          <w:bottom w:val="single" w:sz="6" w:space="1" w:color="auto"/>
+        </w:pBdr>
+        <w:ind w:firstLine="720"/>
+        <w:rPr>
+          <w:rFonts w:ascii="Segoe UI" w:hAnsi="Segoe UI" w:cs="Segoe UI"/>
+          <w:sz w:val="24"/>
+          <w:szCs w:val="24"/>
+        </w:rPr>
+      </w:pPr>
+    </w:p>
+    <w:p>
+      <w:pPr>
+        <w:ind w:firstLine="720"/>
+        <w:rPr>
+          <w:rFonts w:ascii="Segoe UI" w:hAnsi="Segoe UI" w:cs="Segoe UI"/>
+          <w:sz w:val="24"/>
+          <w:szCs w:val="24"/>
+        </w:rPr>
+      </w:pPr>
     </w:p>
     <w:p>
       <w:pPr>
@@ -818,8 +1562,2531 @@
           <w:sz w:val="24"/>
           <w:szCs w:val="24"/>
         </w:rPr>
-        <w:t xml:space="preserve"> Rummaging over the desk, </w:t>
-      </w:r>
+        <w:t xml:space="preserve"> </w:t>
+      </w:r>
+      <w:r>
+        <w:rPr>
+          <w:rFonts w:ascii="Segoe UI" w:hAnsi="Segoe UI" w:cs="Segoe UI"/>
+          <w:sz w:val="24"/>
+          <w:szCs w:val="24"/>
+        </w:rPr>
+        <w:t>It seems like everyone had gone left the house, well-fitting for her considering she woke up this late</w:t>
+      </w:r>
+      <w:r>
+        <w:rPr>
+          <w:rFonts w:ascii="Segoe UI" w:hAnsi="Segoe UI" w:cs="Segoe UI"/>
+          <w:sz w:val="24"/>
+          <w:szCs w:val="24"/>
+        </w:rPr>
+        <w:t xml:space="preserve">. </w:t>
+      </w:r>
+      <w:r>
+        <w:rPr>
+          <w:rFonts w:ascii="Segoe UI" w:hAnsi="Segoe UI" w:cs="Segoe UI"/>
+          <w:sz w:val="24"/>
+          <w:szCs w:val="24"/>
+        </w:rPr>
+        <w:t xml:space="preserve">Briskly walking over to her closet, as its only appropriate to wear </w:t>
+      </w:r>
+      <w:r>
+        <w:rPr>
+          <w:rFonts w:ascii="Segoe UI" w:hAnsi="Segoe UI" w:cs="Segoe UI"/>
+          <w:sz w:val="24"/>
+          <w:szCs w:val="24"/>
+        </w:rPr>
+        <w:t xml:space="preserve">something light and fresh </w:t>
+      </w:r>
+      <w:r>
+        <w:rPr>
+          <w:rFonts w:ascii="Segoe UI" w:hAnsi="Segoe UI" w:cs="Segoe UI"/>
+          <w:sz w:val="24"/>
+          <w:szCs w:val="24"/>
+        </w:rPr>
+        <w:t>for a bright sunny day.</w:t>
+      </w:r>
+      <w:r>
+        <w:rPr>
+          <w:rFonts w:ascii="Segoe UI" w:hAnsi="Segoe UI" w:cs="Segoe UI"/>
+          <w:sz w:val="24"/>
+          <w:szCs w:val="24"/>
+        </w:rPr>
+        <w:t xml:space="preserve"> Taking off the silk that then reveal her smooth barren body, left only with their underwear, she took the </w:t>
+      </w:r>
+      <w:r>
+        <w:rPr>
+          <w:rFonts w:ascii="Segoe UI" w:hAnsi="Segoe UI" w:cs="Segoe UI"/>
+          <w:sz w:val="24"/>
+          <w:szCs w:val="24"/>
+        </w:rPr>
+        <w:t>frilliest dress she has yet still conservative that reaches a bit beyond her knees, accentuated by wearing bright white bloomer.</w:t>
+      </w:r>
+    </w:p>
+    <w:p>
+      <w:pPr>
+        <w:ind w:firstLine="720"/>
+        <w:rPr>
+          <w:rFonts w:ascii="Segoe UI" w:hAnsi="Segoe UI" w:cs="Segoe UI"/>
+          <w:sz w:val="24"/>
+          <w:szCs w:val="24"/>
+        </w:rPr>
+      </w:pPr>
+      <w:r>
+        <w:rPr>
+          <w:rFonts w:ascii="Segoe UI" w:hAnsi="Segoe UI" w:cs="Segoe UI"/>
+          <w:sz w:val="24"/>
+          <w:szCs w:val="24"/>
+        </w:rPr>
+        <w:t>She went into the kitchen and looked into the cupboard, to find out it was empty.</w:t>
+      </w:r>
+    </w:p>
+    <w:p>
+      <w:pPr>
+        <w:ind w:firstLine="720"/>
+        <w:rPr>
+          <w:rFonts w:ascii="Segoe UI" w:hAnsi="Segoe UI" w:cs="Segoe UI"/>
+          <w:sz w:val="24"/>
+          <w:szCs w:val="24"/>
+        </w:rPr>
+      </w:pPr>
+      <w:r>
+        <w:rPr>
+          <w:rFonts w:ascii="Segoe UI" w:hAnsi="Segoe UI" w:cs="Segoe UI"/>
+          <w:sz w:val="24"/>
+          <w:szCs w:val="24"/>
+        </w:rPr>
+        <w:t>She looked to the right of it and saw a note that reads,</w:t>
+      </w:r>
+    </w:p>
+    <w:p>
+      <w:pPr>
+        <w:ind w:firstLine="720"/>
+        <w:rPr>
+          <w:rFonts w:ascii="Segoe UI" w:hAnsi="Segoe UI" w:cs="Segoe UI"/>
+          <w:sz w:val="24"/>
+          <w:szCs w:val="24"/>
+        </w:rPr>
+      </w:pPr>
+      <w:r>
+        <w:rPr>
+          <w:rFonts w:ascii="Segoe UI" w:hAnsi="Segoe UI" w:cs="Segoe UI"/>
+          <w:sz w:val="24"/>
+          <w:szCs w:val="24"/>
+        </w:rPr>
+        <w:t xml:space="preserve">“I’m </w:t>
+      </w:r>
+      <w:r>
+        <w:rPr>
+          <w:rFonts w:ascii="Segoe UI" w:hAnsi="Segoe UI" w:cs="Segoe UI"/>
+          <w:i/>
+          <w:iCs/>
+          <w:sz w:val="24"/>
+          <w:szCs w:val="24"/>
+        </w:rPr>
+        <w:t>really</w:t>
+      </w:r>
+      <w:r>
+        <w:rPr>
+          <w:rFonts w:ascii="Segoe UI" w:hAnsi="Segoe UI" w:cs="Segoe UI"/>
+          <w:sz w:val="24"/>
+          <w:szCs w:val="24"/>
+        </w:rPr>
+        <w:t xml:space="preserve"> sorry dear, that there’s nothing to eat, after your father had gone took them all for last night’s party.</w:t>
+      </w:r>
+      <w:r>
+        <w:rPr>
+          <w:rFonts w:ascii="Segoe UI" w:hAnsi="Segoe UI" w:cs="Segoe UI"/>
+          <w:sz w:val="24"/>
+          <w:szCs w:val="24"/>
+        </w:rPr>
+        <w:t xml:space="preserve"> I left some coins for you to buy food with, maybe that favorite skewer place of yours.</w:t>
+      </w:r>
+      <w:r>
+        <w:rPr>
+          <w:rFonts w:ascii="Segoe UI" w:hAnsi="Segoe UI" w:cs="Segoe UI"/>
+          <w:sz w:val="24"/>
+          <w:szCs w:val="24"/>
+        </w:rPr>
+        <w:t xml:space="preserve"> We’ll be back after sundown after I help your father with his… predicament.</w:t>
+      </w:r>
+      <w:r>
+        <w:rPr>
+          <w:rFonts w:ascii="Segoe UI" w:hAnsi="Segoe UI" w:cs="Segoe UI"/>
+          <w:sz w:val="24"/>
+          <w:szCs w:val="24"/>
+        </w:rPr>
+        <w:t xml:space="preserve">” Signed off with </w:t>
+      </w:r>
+      <w:r>
+        <w:rPr>
+          <w:rFonts w:ascii="Segoe UI" w:hAnsi="Segoe UI" w:cs="Segoe UI"/>
+          <w:i/>
+          <w:iCs/>
+          <w:sz w:val="24"/>
+          <w:szCs w:val="24"/>
+        </w:rPr>
+        <w:t>Love Mom~</w:t>
+      </w:r>
+      <w:r>
+        <w:rPr>
+          <w:rFonts w:ascii="Segoe UI" w:hAnsi="Segoe UI" w:cs="Segoe UI"/>
+          <w:sz w:val="24"/>
+          <w:szCs w:val="24"/>
+        </w:rPr>
+        <w:t xml:space="preserve"> at the end.</w:t>
+      </w:r>
+    </w:p>
+    <w:p>
+      <w:pPr>
+        <w:ind w:firstLine="720"/>
+        <w:rPr>
+          <w:rFonts w:ascii="Segoe UI" w:hAnsi="Segoe UI" w:cs="Segoe UI"/>
+          <w:sz w:val="24"/>
+          <w:szCs w:val="24"/>
+        </w:rPr>
+      </w:pPr>
+      <w:r>
+        <w:rPr>
+          <w:rFonts w:ascii="Segoe UI" w:hAnsi="Segoe UI" w:cs="Segoe UI"/>
+          <w:sz w:val="24"/>
+          <w:szCs w:val="24"/>
+        </w:rPr>
+        <w:lastRenderedPageBreak/>
+        <w:t>“</w:t>
+      </w:r>
+      <w:r>
+        <w:rPr>
+          <w:rFonts w:ascii="Segoe UI" w:hAnsi="Segoe UI" w:cs="Segoe UI"/>
+          <w:sz w:val="24"/>
+          <w:szCs w:val="24"/>
+        </w:rPr>
+        <w:t>Oh, dad…” Sighing but began to chuckle with delight, seeing that she could finally eat at her favorite place.</w:t>
+      </w:r>
+      <w:r>
+        <w:rPr>
+          <w:rFonts w:ascii="Segoe UI" w:hAnsi="Segoe UI" w:cs="Segoe UI"/>
+          <w:sz w:val="24"/>
+          <w:szCs w:val="24"/>
+        </w:rPr>
+        <w:t xml:space="preserve"> Taking the pouch filled with fifteen silver coins, she rummaged through the disheveled state of the house, that she finally was able to reach the front door.</w:t>
+      </w:r>
+    </w:p>
+    <w:p>
+      <w:pPr>
+        <w:ind w:firstLine="720"/>
+        <w:rPr>
+          <w:rFonts w:ascii="Segoe UI" w:hAnsi="Segoe UI" w:cs="Segoe UI"/>
+          <w:sz w:val="24"/>
+          <w:szCs w:val="24"/>
+        </w:rPr>
+      </w:pPr>
+    </w:p>
+    <w:p>
+      <w:pPr>
+        <w:ind w:firstLine="720"/>
+        <w:rPr>
+          <w:rFonts w:ascii="Segoe UI" w:hAnsi="Segoe UI" w:cs="Segoe UI"/>
+          <w:sz w:val="24"/>
+          <w:szCs w:val="24"/>
+        </w:rPr>
+      </w:pPr>
+      <w:r>
+        <w:rPr>
+          <w:rFonts w:ascii="Segoe UI" w:hAnsi="Segoe UI" w:cs="Segoe UI"/>
+          <w:sz w:val="24"/>
+          <w:szCs w:val="24"/>
+        </w:rPr>
+        <w:t xml:space="preserve">It was a short walk to say the least, their house could be found the nearest next to the </w:t>
+      </w:r>
+      <w:r>
+        <w:rPr>
+          <w:rFonts w:ascii="Segoe UI" w:hAnsi="Segoe UI" w:cs="Segoe UI"/>
+          <w:sz w:val="24"/>
+          <w:szCs w:val="24"/>
+        </w:rPr>
+        <w:t>river</w:t>
+      </w:r>
+      <w:r>
+        <w:rPr>
+          <w:rFonts w:ascii="Segoe UI" w:hAnsi="Segoe UI" w:cs="Segoe UI"/>
+          <w:sz w:val="24"/>
+          <w:szCs w:val="24"/>
+        </w:rPr>
+        <w:t xml:space="preserve">. For every spring, her family would just </w:t>
+      </w:r>
+      <w:r>
+        <w:rPr>
+          <w:rFonts w:ascii="Segoe UI" w:hAnsi="Segoe UI" w:cs="Segoe UI"/>
+          <w:sz w:val="24"/>
+          <w:szCs w:val="24"/>
+        </w:rPr>
+        <w:t>sit</w:t>
+      </w:r>
+      <w:r>
+        <w:rPr>
+          <w:rFonts w:ascii="Segoe UI" w:hAnsi="Segoe UI" w:cs="Segoe UI"/>
+          <w:sz w:val="24"/>
+          <w:szCs w:val="24"/>
+        </w:rPr>
+        <w:t xml:space="preserve"> by the banks of the river and that was that.</w:t>
+      </w:r>
+      <w:r>
+        <w:rPr>
+          <w:rFonts w:ascii="Segoe UI" w:hAnsi="Segoe UI" w:cs="Segoe UI"/>
+          <w:sz w:val="24"/>
+          <w:szCs w:val="24"/>
+        </w:rPr>
+        <w:t xml:space="preserve"> As she got closer to the civilization, aptly named Rulleta named after the </w:t>
+      </w:r>
+      <w:r>
+        <w:rPr>
+          <w:rFonts w:ascii="Segoe UI" w:hAnsi="Segoe UI" w:cs="Segoe UI"/>
+          <w:b/>
+          <w:bCs/>
+          <w:sz w:val="24"/>
+          <w:szCs w:val="24"/>
+        </w:rPr>
+        <w:t>HERO</w:t>
+      </w:r>
+      <w:r>
+        <w:rPr>
+          <w:rFonts w:ascii="Segoe UI" w:hAnsi="Segoe UI" w:cs="Segoe UI"/>
+          <w:sz w:val="24"/>
+          <w:szCs w:val="24"/>
+        </w:rPr>
+        <w:t xml:space="preserve"> that bestowed flourish over humankind’s land, and fought with their very life until they perished alongside the others against the demon kind on the opposite continent.</w:t>
+      </w:r>
+    </w:p>
+    <w:p>
+      <w:pPr>
+        <w:ind w:firstLine="720"/>
+        <w:rPr>
+          <w:rFonts w:ascii="Segoe UI" w:hAnsi="Segoe UI" w:cs="Segoe UI"/>
+          <w:sz w:val="24"/>
+          <w:szCs w:val="24"/>
+        </w:rPr>
+      </w:pPr>
+      <w:r>
+        <w:rPr>
+          <w:rFonts w:ascii="Segoe UI" w:hAnsi="Segoe UI" w:cs="Segoe UI"/>
+          <w:sz w:val="24"/>
+          <w:szCs w:val="24"/>
+        </w:rPr>
+        <w:t>Carriages roamed about, as the others set up shop to sell their goods, mercha</w:t>
+      </w:r>
+      <w:r>
+        <w:rPr>
+          <w:rFonts w:ascii="Segoe UI" w:hAnsi="Segoe UI" w:cs="Segoe UI"/>
+          <w:sz w:val="24"/>
+          <w:szCs w:val="24"/>
+        </w:rPr>
+        <w:t>nts dusting off their wares as they stood by the curb to gouge the nearest person to fall victim to their scheme</w:t>
+      </w:r>
+      <w:r>
+        <w:rPr>
+          <w:rFonts w:ascii="Segoe UI" w:hAnsi="Segoe UI" w:cs="Segoe UI"/>
+          <w:sz w:val="24"/>
+          <w:szCs w:val="24"/>
+        </w:rPr>
+        <w:t>.</w:t>
+      </w:r>
+      <w:r>
+        <w:rPr>
+          <w:rFonts w:ascii="Segoe UI" w:hAnsi="Segoe UI" w:cs="Segoe UI"/>
+          <w:sz w:val="24"/>
+          <w:szCs w:val="24"/>
+        </w:rPr>
+        <w:t xml:space="preserve"> Lilia doesn’t really mind, but still can’t help to not trust those people,</w:t>
+      </w:r>
+      <w:r>
+        <w:rPr>
+          <w:rFonts w:ascii="Segoe UI" w:hAnsi="Segoe UI" w:cs="Segoe UI"/>
+          <w:sz w:val="24"/>
+          <w:szCs w:val="24"/>
+        </w:rPr>
+        <w:t xml:space="preserve"> always up to no good, she thinks.</w:t>
+      </w:r>
+    </w:p>
+    <w:p>
+      <w:pPr>
+        <w:ind w:firstLine="720"/>
+        <w:rPr>
+          <w:rFonts w:ascii="Segoe UI" w:hAnsi="Segoe UI" w:cs="Segoe UI"/>
+          <w:sz w:val="24"/>
+          <w:szCs w:val="24"/>
+        </w:rPr>
+      </w:pPr>
+      <w:r>
+        <w:rPr>
+          <w:rFonts w:ascii="Segoe UI" w:hAnsi="Segoe UI" w:cs="Segoe UI"/>
+          <w:sz w:val="24"/>
+          <w:szCs w:val="24"/>
+        </w:rPr>
+        <w:t xml:space="preserve">“You girl over there,” Startled by the sudden callout by a merchant she had just deemed unpleasant, “See, I had just come from the land of Laurete,” saying in a dramatic tone of sorts, “There, I saw many of the youngins like you smile so bright, that I thought, maybe I could spread the same </w:t>
+      </w:r>
+      <w:r>
+        <w:rPr>
+          <w:rFonts w:ascii="Segoe UI" w:hAnsi="Segoe UI" w:cs="Segoe UI"/>
+          <w:i/>
+          <w:iCs/>
+          <w:sz w:val="24"/>
+          <w:szCs w:val="24"/>
+        </w:rPr>
+        <w:t>positivity</w:t>
+      </w:r>
+      <w:r>
+        <w:rPr>
+          <w:rFonts w:ascii="Segoe UI" w:hAnsi="Segoe UI" w:cs="Segoe UI"/>
+          <w:sz w:val="24"/>
+          <w:szCs w:val="24"/>
+        </w:rPr>
+        <w:t xml:space="preserve"> around where I go.”</w:t>
+      </w:r>
+      <w:r>
+        <w:rPr>
+          <w:rFonts w:ascii="Segoe UI" w:hAnsi="Segoe UI" w:cs="Segoe UI"/>
+          <w:sz w:val="24"/>
+          <w:szCs w:val="24"/>
+        </w:rPr>
+        <w:t xml:space="preserve"> The girl still not getting what he was going at, the merchant sensing such, “Now-now, I’m just saying that </w:t>
+      </w:r>
+      <w:r>
+        <w:rPr>
+          <w:rFonts w:ascii="Segoe UI" w:hAnsi="Segoe UI" w:cs="Segoe UI"/>
+          <w:sz w:val="24"/>
+          <w:szCs w:val="24"/>
+        </w:rPr>
+        <w:t xml:space="preserve">a </w:t>
+      </w:r>
+      <w:r>
+        <w:rPr>
+          <w:rFonts w:ascii="Segoe UI" w:hAnsi="Segoe UI" w:cs="Segoe UI"/>
+          <w:sz w:val="24"/>
+          <w:szCs w:val="24"/>
+        </w:rPr>
+        <w:t xml:space="preserve">pretty girl like you is missing a…” The man seemed to rummage around his wares to then pulling out a, “doll”. She of-course frowned suspiciously at the man, mother told her to not be easily conceited by strangers, “Although, I still have to make a living,” Glancing at her pouch tied tightly to her waist, “Wouldn’t you say, </w:t>
+      </w:r>
+      <w:r>
+        <w:rPr>
+          <w:rFonts w:ascii="Segoe UI" w:hAnsi="Segoe UI" w:cs="Segoe UI"/>
+          <w:sz w:val="24"/>
+          <w:szCs w:val="24"/>
+        </w:rPr>
+        <w:t>two silver coins, take it or leave it eh?</w:t>
+      </w:r>
+      <w:r>
+        <w:rPr>
+          <w:rFonts w:ascii="Segoe UI" w:hAnsi="Segoe UI" w:cs="Segoe UI"/>
+          <w:sz w:val="24"/>
+          <w:szCs w:val="24"/>
+        </w:rPr>
+        <w:t>”</w:t>
+      </w:r>
+    </w:p>
+    <w:p>
+      <w:pPr>
+        <w:ind w:firstLine="720"/>
+        <w:rPr>
+          <w:rFonts w:ascii="Segoe UI" w:hAnsi="Segoe UI" w:cs="Segoe UI"/>
+          <w:sz w:val="24"/>
+          <w:szCs w:val="24"/>
+        </w:rPr>
+      </w:pPr>
+      <w:r>
+        <w:rPr>
+          <w:rFonts w:ascii="Segoe UI" w:hAnsi="Segoe UI" w:cs="Segoe UI"/>
+          <w:sz w:val="24"/>
+          <w:szCs w:val="24"/>
+        </w:rPr>
+        <w:t>And there it was, the girl ruffled her eyebrows. Would she fall for such an obvious trick?</w:t>
+      </w:r>
+    </w:p>
+    <w:p>
+      <w:pPr>
+        <w:ind w:firstLine="720"/>
+        <w:rPr>
+          <w:rFonts w:ascii="Segoe UI" w:hAnsi="Segoe UI" w:cs="Segoe UI"/>
+          <w:sz w:val="24"/>
+          <w:szCs w:val="24"/>
+        </w:rPr>
+      </w:pPr>
+      <w:r>
+        <w:rPr>
+          <w:rFonts w:ascii="Segoe UI" w:hAnsi="Segoe UI" w:cs="Segoe UI"/>
+          <w:sz w:val="24"/>
+          <w:szCs w:val="24"/>
+        </w:rPr>
+        <w:t>Of course she does.</w:t>
+      </w:r>
+    </w:p>
+    <w:p>
+      <w:pPr>
+        <w:ind w:firstLine="720"/>
+        <w:rPr>
+          <w:rFonts w:ascii="Segoe UI" w:hAnsi="Segoe UI" w:cs="Segoe UI"/>
+          <w:sz w:val="24"/>
+          <w:szCs w:val="24"/>
+        </w:rPr>
+      </w:pPr>
+      <w:r>
+        <w:rPr>
+          <w:rFonts w:ascii="Segoe UI" w:hAnsi="Segoe UI" w:cs="Segoe UI"/>
+          <w:sz w:val="24"/>
+          <w:szCs w:val="24"/>
+        </w:rPr>
+        <w:t>Taking the doll in his hand after counting the coin</w:t>
+      </w:r>
+      <w:r>
+        <w:rPr>
+          <w:rFonts w:ascii="Segoe UI" w:hAnsi="Segoe UI" w:cs="Segoe UI"/>
+          <w:sz w:val="24"/>
+          <w:szCs w:val="24"/>
+        </w:rPr>
+        <w:t>, she went on her merry-way to continue the journey.</w:t>
+      </w:r>
+    </w:p>
+    <w:p>
+      <w:pPr>
+        <w:ind w:firstLine="720"/>
+        <w:rPr>
+          <w:rFonts w:ascii="Segoe UI" w:hAnsi="Segoe UI" w:cs="Segoe UI"/>
+          <w:sz w:val="24"/>
+          <w:szCs w:val="24"/>
+        </w:rPr>
+      </w:pPr>
+    </w:p>
+    <w:p>
+      <w:pPr>
+        <w:ind w:firstLine="720"/>
+        <w:rPr>
+          <w:rFonts w:ascii="Segoe UI" w:hAnsi="Segoe UI" w:cs="Segoe UI"/>
+          <w:sz w:val="24"/>
+          <w:szCs w:val="24"/>
+        </w:rPr>
+      </w:pPr>
+      <w:r>
+        <w:rPr>
+          <w:rFonts w:ascii="Segoe UI" w:hAnsi="Segoe UI" w:cs="Segoe UI"/>
+          <w:sz w:val="24"/>
+          <w:szCs w:val="24"/>
+        </w:rPr>
+        <w:t xml:space="preserve">“Oh, </w:t>
+      </w:r>
+      <w:r>
+        <w:rPr>
+          <w:rFonts w:ascii="Segoe UI" w:hAnsi="Segoe UI" w:cs="Segoe UI"/>
+          <w:i/>
+          <w:iCs/>
+          <w:sz w:val="24"/>
+          <w:szCs w:val="24"/>
+        </w:rPr>
+        <w:t>sweety</w:t>
+      </w:r>
+      <w:r>
+        <w:rPr>
+          <w:rFonts w:ascii="Segoe UI" w:hAnsi="Segoe UI" w:cs="Segoe UI"/>
+          <w:sz w:val="24"/>
+          <w:szCs w:val="24"/>
+        </w:rPr>
+        <w:t xml:space="preserve">, how have you </w:t>
+      </w:r>
+      <w:r>
+        <w:rPr>
+          <w:rFonts w:ascii="Segoe UI" w:hAnsi="Segoe UI" w:cs="Segoe UI"/>
+          <w:b/>
+          <w:bCs/>
+          <w:sz w:val="24"/>
+          <w:szCs w:val="24"/>
+        </w:rPr>
+        <w:t>been</w:t>
+      </w:r>
+      <w:r>
+        <w:rPr>
+          <w:rFonts w:ascii="Segoe UI" w:hAnsi="Segoe UI" w:cs="Segoe UI"/>
+          <w:sz w:val="24"/>
+          <w:szCs w:val="24"/>
+        </w:rPr>
+        <w:t>?!”</w:t>
+      </w:r>
+      <w:r>
+        <w:rPr>
+          <w:rFonts w:ascii="Segoe UI" w:hAnsi="Segoe UI" w:cs="Segoe UI"/>
+          <w:sz w:val="24"/>
+          <w:szCs w:val="24"/>
+        </w:rPr>
+        <w:t xml:space="preserve"> Caught in quite a predicament, </w:t>
+      </w:r>
+      <w:r>
+        <w:rPr>
+          <w:rFonts w:ascii="Segoe UI" w:hAnsi="Segoe UI" w:cs="Segoe UI"/>
+          <w:sz w:val="24"/>
+          <w:szCs w:val="24"/>
+        </w:rPr>
+        <w:t>tightly hugged putting her in a</w:t>
+      </w:r>
+      <w:r>
+        <w:rPr>
+          <w:rFonts w:ascii="Segoe UI" w:hAnsi="Segoe UI" w:cs="Segoe UI"/>
+          <w:sz w:val="24"/>
+          <w:szCs w:val="24"/>
+        </w:rPr>
+        <w:t>n</w:t>
+      </w:r>
+      <w:r>
+        <w:rPr>
+          <w:rFonts w:ascii="Segoe UI" w:hAnsi="Segoe UI" w:cs="Segoe UI"/>
+          <w:sz w:val="24"/>
+          <w:szCs w:val="24"/>
+        </w:rPr>
+        <w:t xml:space="preserve"> emasculated state, trying to wiggle out </w:t>
+      </w:r>
+      <w:r>
+        <w:rPr>
+          <w:rFonts w:ascii="Segoe UI" w:hAnsi="Segoe UI" w:cs="Segoe UI"/>
+          <w:sz w:val="24"/>
+          <w:szCs w:val="24"/>
+        </w:rPr>
+        <w:t>breathlessly</w:t>
+      </w:r>
+      <w:r>
+        <w:rPr>
+          <w:rFonts w:ascii="Segoe UI" w:hAnsi="Segoe UI" w:cs="Segoe UI"/>
+          <w:sz w:val="24"/>
+          <w:szCs w:val="24"/>
+        </w:rPr>
+        <w:t>, that after what seemed like hours, the large lady finally let her go.</w:t>
+      </w:r>
+    </w:p>
+    <w:p>
+      <w:pPr>
+        <w:ind w:firstLine="720"/>
+        <w:rPr>
+          <w:rFonts w:ascii="Segoe UI" w:hAnsi="Segoe UI" w:cs="Segoe UI"/>
+          <w:sz w:val="24"/>
+          <w:szCs w:val="24"/>
+        </w:rPr>
+      </w:pPr>
+      <w:r>
+        <w:rPr>
+          <w:rFonts w:ascii="Segoe UI" w:hAnsi="Segoe UI" w:cs="Segoe UI"/>
+          <w:sz w:val="24"/>
+          <w:szCs w:val="24"/>
+        </w:rPr>
+        <w:lastRenderedPageBreak/>
+        <w:t>“I, I’m fine, thank you very much.” Coughing up her lungs, she recomposed herself.</w:t>
+      </w:r>
+      <w:r>
+        <w:rPr>
+          <w:rFonts w:ascii="Segoe UI" w:hAnsi="Segoe UI" w:cs="Segoe UI"/>
+          <w:sz w:val="24"/>
+          <w:szCs w:val="24"/>
+        </w:rPr>
+        <w:t xml:space="preserve"> </w:t>
+      </w:r>
+    </w:p>
+    <w:p>
+      <w:pPr>
+        <w:ind w:firstLine="720"/>
+        <w:rPr>
+          <w:rFonts w:ascii="Segoe UI" w:hAnsi="Segoe UI" w:cs="Segoe UI"/>
+          <w:sz w:val="24"/>
+          <w:szCs w:val="24"/>
+        </w:rPr>
+      </w:pPr>
+      <w:r>
+        <w:rPr>
+          <w:rFonts w:ascii="Segoe UI" w:hAnsi="Segoe UI" w:cs="Segoe UI"/>
+          <w:sz w:val="24"/>
+          <w:szCs w:val="24"/>
+        </w:rPr>
+        <w:t>“So, what brings you here,” Asked sweetly by the freckled large lady,</w:t>
+      </w:r>
+    </w:p>
+    <w:p>
+      <w:pPr>
+        <w:ind w:firstLine="720"/>
+        <w:rPr>
+          <w:rFonts w:ascii="Segoe UI" w:hAnsi="Segoe UI" w:cs="Segoe UI"/>
+          <w:sz w:val="24"/>
+          <w:szCs w:val="24"/>
+        </w:rPr>
+      </w:pPr>
+      <w:r>
+        <w:rPr>
+          <w:rFonts w:ascii="Segoe UI" w:hAnsi="Segoe UI" w:cs="Segoe UI"/>
+          <w:sz w:val="24"/>
+          <w:szCs w:val="24"/>
+        </w:rPr>
+        <w:t>“I want to—”</w:t>
+      </w:r>
+    </w:p>
+    <w:p>
+      <w:pPr>
+        <w:ind w:firstLine="720"/>
+        <w:rPr>
+          <w:rFonts w:ascii="Segoe UI" w:hAnsi="Segoe UI" w:cs="Segoe UI"/>
+          <w:sz w:val="24"/>
+          <w:szCs w:val="24"/>
+        </w:rPr>
+      </w:pPr>
+      <w:r>
+        <w:rPr>
+          <w:rFonts w:ascii="Segoe UI" w:hAnsi="Segoe UI" w:cs="Segoe UI"/>
+          <w:sz w:val="24"/>
+          <w:szCs w:val="24"/>
+        </w:rPr>
+        <w:t xml:space="preserve">“Ah, the meat skewers right! </w:t>
+      </w:r>
+      <w:r>
+        <w:rPr>
+          <w:rFonts w:ascii="Segoe UI" w:hAnsi="Segoe UI" w:cs="Segoe UI"/>
+          <w:i/>
+          <w:iCs/>
+          <w:sz w:val="24"/>
+          <w:szCs w:val="24"/>
+        </w:rPr>
+        <w:t>Here.</w:t>
+      </w:r>
+      <w:r>
+        <w:rPr>
+          <w:rFonts w:ascii="Segoe UI" w:hAnsi="Segoe UI" w:cs="Segoe UI"/>
+          <w:sz w:val="24"/>
+          <w:szCs w:val="24"/>
+        </w:rPr>
+        <w:t>”</w:t>
+      </w:r>
+      <w:r>
+        <w:rPr>
+          <w:rFonts w:ascii="Segoe UI" w:hAnsi="Segoe UI" w:cs="Segoe UI"/>
+          <w:sz w:val="24"/>
+          <w:szCs w:val="24"/>
+        </w:rPr>
+        <w:t xml:space="preserve"> Not even giving her chance to pay, the food was already insider her mouth.</w:t>
+      </w:r>
+    </w:p>
+    <w:p>
+      <w:pPr>
+        <w:ind w:firstLine="720"/>
+        <w:rPr>
+          <w:rFonts w:ascii="Segoe UI" w:hAnsi="Segoe UI" w:cs="Segoe UI"/>
+          <w:sz w:val="24"/>
+          <w:szCs w:val="24"/>
+        </w:rPr>
+      </w:pPr>
+      <w:r>
+        <w:rPr>
+          <w:rFonts w:ascii="Segoe UI" w:hAnsi="Segoe UI" w:cs="Segoe UI"/>
+          <w:sz w:val="24"/>
+          <w:szCs w:val="24"/>
+        </w:rPr>
+        <w:t>“Oh, you want to pay for it?” After trying to mumble something out yet the munching noise of hers overlap,</w:t>
+      </w:r>
+      <w:r>
+        <w:rPr>
+          <w:rFonts w:ascii="Segoe UI" w:hAnsi="Segoe UI" w:cs="Segoe UI"/>
+          <w:sz w:val="24"/>
+          <w:szCs w:val="24"/>
+        </w:rPr>
+        <w:t xml:space="preserve"> “It’s fine! It’s on the house!”</w:t>
+      </w:r>
+    </w:p>
+    <w:p>
+      <w:pPr>
+        <w:ind w:firstLine="720"/>
+        <w:rPr>
+          <w:rFonts w:ascii="Segoe UI" w:hAnsi="Segoe UI" w:cs="Segoe UI"/>
+          <w:sz w:val="24"/>
+          <w:szCs w:val="24"/>
+        </w:rPr>
+      </w:pPr>
+      <w:r>
+        <w:rPr>
+          <w:rFonts w:ascii="Segoe UI" w:hAnsi="Segoe UI" w:cs="Segoe UI"/>
+          <w:sz w:val="24"/>
+          <w:szCs w:val="24"/>
+        </w:rPr>
+        <w:t>“But—!” Her mouth was shushed by the lady’s index finger.</w:t>
+      </w:r>
+    </w:p>
+    <w:p>
+      <w:pPr>
+        <w:ind w:firstLine="720"/>
+        <w:rPr>
+          <w:rFonts w:ascii="Segoe UI" w:hAnsi="Segoe UI" w:cs="Segoe UI"/>
+          <w:sz w:val="24"/>
+          <w:szCs w:val="24"/>
+        </w:rPr>
+      </w:pPr>
+      <w:r>
+        <w:rPr>
+          <w:rFonts w:ascii="Segoe UI" w:hAnsi="Segoe UI" w:cs="Segoe UI"/>
+          <w:sz w:val="24"/>
+          <w:szCs w:val="24"/>
+        </w:rPr>
+        <w:t>Not relenting, she mischievously picked off a couple of coins from her pouch, and cutely slammed it into the table.</w:t>
+      </w:r>
+    </w:p>
+    <w:p>
+      <w:pPr>
+        <w:ind w:firstLine="720"/>
+        <w:rPr>
+          <w:rFonts w:ascii="Segoe UI" w:hAnsi="Segoe UI" w:cs="Segoe UI"/>
+          <w:sz w:val="24"/>
+          <w:szCs w:val="24"/>
+        </w:rPr>
+      </w:pPr>
+      <w:r>
+        <w:rPr>
+          <w:rFonts w:ascii="Segoe UI" w:hAnsi="Segoe UI" w:cs="Segoe UI"/>
+          <w:sz w:val="24"/>
+          <w:szCs w:val="24"/>
+        </w:rPr>
+        <w:t>“Right, right. You win, I’ll gladly accept your payment dear.”</w:t>
+      </w:r>
+    </w:p>
+    <w:p>
+      <w:pPr>
+        <w:ind w:firstLine="720"/>
+        <w:rPr>
+          <w:rFonts w:ascii="Segoe UI" w:hAnsi="Segoe UI" w:cs="Segoe UI"/>
+          <w:sz w:val="24"/>
+          <w:szCs w:val="24"/>
+        </w:rPr>
+      </w:pPr>
+      <w:r>
+        <w:rPr>
+          <w:rFonts w:ascii="Segoe UI" w:hAnsi="Segoe UI" w:cs="Segoe UI"/>
+          <w:sz w:val="24"/>
+          <w:szCs w:val="24"/>
+        </w:rPr>
+        <w:t xml:space="preserve">Scoffing at the lady, “Of course you should! I wouldn’t be able to eat here anymore if you’re not making </w:t>
+      </w:r>
+      <w:r>
+        <w:rPr>
+          <w:rFonts w:ascii="Segoe UI" w:hAnsi="Segoe UI" w:cs="Segoe UI"/>
+          <w:sz w:val="24"/>
+          <w:szCs w:val="24"/>
+        </w:rPr>
+        <w:t>any more</w:t>
+      </w:r>
+      <w:r>
+        <w:rPr>
+          <w:rFonts w:ascii="Segoe UI" w:hAnsi="Segoe UI" w:cs="Segoe UI"/>
+          <w:sz w:val="24"/>
+          <w:szCs w:val="24"/>
+        </w:rPr>
+        <w:t xml:space="preserve"> money!”</w:t>
+      </w:r>
+    </w:p>
+    <w:p>
+      <w:pPr>
+        <w:ind w:firstLine="720"/>
+        <w:rPr>
+          <w:rFonts w:ascii="Segoe UI" w:hAnsi="Segoe UI" w:cs="Segoe UI"/>
+          <w:sz w:val="24"/>
+          <w:szCs w:val="24"/>
+        </w:rPr>
+      </w:pPr>
+      <w:r>
+        <w:rPr>
+          <w:rFonts w:ascii="Segoe UI" w:hAnsi="Segoe UI" w:cs="Segoe UI"/>
+          <w:sz w:val="24"/>
+          <w:szCs w:val="24"/>
+        </w:rPr>
+        <w:t>Blinking at the girl</w:t>
+      </w:r>
+      <w:r>
+        <w:rPr>
+          <w:rFonts w:ascii="Segoe UI" w:hAnsi="Segoe UI" w:cs="Segoe UI"/>
+          <w:sz w:val="24"/>
+          <w:szCs w:val="24"/>
+        </w:rPr>
+        <w:t>’s earnestness</w:t>
+      </w:r>
+      <w:r>
+        <w:rPr>
+          <w:rFonts w:ascii="Segoe UI" w:hAnsi="Segoe UI" w:cs="Segoe UI"/>
+          <w:sz w:val="24"/>
+          <w:szCs w:val="24"/>
+        </w:rPr>
+        <w:t>, “Ahahaha!”</w:t>
+      </w:r>
+      <w:r>
+        <w:rPr>
+          <w:rFonts w:ascii="Segoe UI" w:hAnsi="Segoe UI" w:cs="Segoe UI"/>
+          <w:sz w:val="24"/>
+          <w:szCs w:val="24"/>
+        </w:rPr>
+        <w:t xml:space="preserve"> Grabbing her sides, the girl frowned not being taken seriously at a time like this. She </w:t>
+      </w:r>
+      <w:r>
+        <w:rPr>
+          <w:rFonts w:ascii="Segoe UI" w:hAnsi="Segoe UI" w:cs="Segoe UI"/>
+          <w:sz w:val="24"/>
+          <w:szCs w:val="24"/>
+        </w:rPr>
+        <w:t xml:space="preserve">obviously </w:t>
+      </w:r>
+      <w:r>
+        <w:rPr>
+          <w:rFonts w:ascii="Segoe UI" w:hAnsi="Segoe UI" w:cs="Segoe UI"/>
+          <w:sz w:val="24"/>
+          <w:szCs w:val="24"/>
+        </w:rPr>
+        <w:t>doesn’t want to be held responsible if the lady becomes sad if the stand got closed down.</w:t>
+      </w:r>
+    </w:p>
+    <w:p>
+      <w:pPr>
+        <w:ind w:firstLine="720"/>
+        <w:rPr>
+          <w:rFonts w:ascii="Segoe UI" w:hAnsi="Segoe UI" w:cs="Segoe UI"/>
+          <w:sz w:val="24"/>
+          <w:szCs w:val="24"/>
+        </w:rPr>
+      </w:pPr>
+      <w:r>
+        <w:rPr>
+          <w:rFonts w:ascii="Segoe UI" w:hAnsi="Segoe UI" w:cs="Segoe UI"/>
+          <w:sz w:val="24"/>
+          <w:szCs w:val="24"/>
+        </w:rPr>
+        <w:t>“You</w:t>
+      </w:r>
+      <w:r>
+        <w:rPr>
+          <w:rFonts w:ascii="Segoe UI" w:hAnsi="Segoe UI" w:cs="Segoe UI"/>
+          <w:sz w:val="24"/>
+          <w:szCs w:val="24"/>
+        </w:rPr>
+        <w:t xml:space="preserve"> really are a merchant’s daughter,”</w:t>
+      </w:r>
+    </w:p>
+    <w:p>
+      <w:pPr>
+        <w:ind w:firstLine="720"/>
+        <w:rPr>
+          <w:rFonts w:ascii="Segoe UI" w:hAnsi="Segoe UI" w:cs="Segoe UI"/>
+          <w:sz w:val="24"/>
+          <w:szCs w:val="24"/>
+        </w:rPr>
+      </w:pPr>
+      <w:r>
+        <w:rPr>
+          <w:rFonts w:ascii="Segoe UI" w:hAnsi="Segoe UI" w:cs="Segoe UI"/>
+          <w:sz w:val="24"/>
+          <w:szCs w:val="24"/>
+        </w:rPr>
+        <w:t>“What’s that supposed to mean?”</w:t>
+      </w:r>
+    </w:p>
+    <w:p>
+      <w:pPr>
+        <w:ind w:firstLine="720"/>
+        <w:rPr>
+          <w:rFonts w:ascii="Segoe UI" w:hAnsi="Segoe UI" w:cs="Segoe UI"/>
+          <w:sz w:val="24"/>
+          <w:szCs w:val="24"/>
+        </w:rPr>
+      </w:pPr>
+      <w:r>
+        <w:rPr>
+          <w:rFonts w:ascii="Segoe UI" w:hAnsi="Segoe UI" w:cs="Segoe UI"/>
+          <w:sz w:val="24"/>
+          <w:szCs w:val="24"/>
+        </w:rPr>
+        <w:t>“Well… It means that a young lady as yourself should go back home before sundown, a peaceful town like this could still house some unsavory people,”</w:t>
+      </w:r>
+    </w:p>
+    <w:p>
+      <w:pPr>
+        <w:ind w:firstLine="720"/>
+        <w:rPr>
+          <w:rFonts w:ascii="Segoe UI" w:hAnsi="Segoe UI" w:cs="Segoe UI"/>
+          <w:sz w:val="24"/>
+          <w:szCs w:val="24"/>
+        </w:rPr>
+      </w:pPr>
+      <w:r>
+        <w:rPr>
+          <w:rFonts w:ascii="Segoe UI" w:hAnsi="Segoe UI" w:cs="Segoe UI"/>
+          <w:sz w:val="24"/>
+          <w:szCs w:val="24"/>
+        </w:rPr>
+        <w:t>“I know that—” Once again interrupted by the lady raising her up in the air, “Ugh, put me down!”</w:t>
+      </w:r>
+      <w:r>
+        <w:rPr>
+          <w:rFonts w:ascii="Segoe UI" w:hAnsi="Segoe UI" w:cs="Segoe UI"/>
+          <w:sz w:val="24"/>
+          <w:szCs w:val="24"/>
+        </w:rPr>
+        <w:t xml:space="preserve"> Trying to get away with her size is no match</w:t>
+      </w:r>
+      <w:r>
+        <w:rPr>
+          <w:rFonts w:ascii="Segoe UI" w:hAnsi="Segoe UI" w:cs="Segoe UI"/>
+          <w:sz w:val="24"/>
+          <w:szCs w:val="24"/>
+        </w:rPr>
+        <w:t xml:space="preserve"> for the lady’s</w:t>
+      </w:r>
+      <w:r>
+        <w:rPr>
+          <w:rFonts w:ascii="Segoe UI" w:hAnsi="Segoe UI" w:cs="Segoe UI"/>
+          <w:sz w:val="24"/>
+          <w:szCs w:val="24"/>
+        </w:rPr>
+        <w:t>, “Let me cuddle you up before you go!”</w:t>
+      </w:r>
+      <w:r>
+        <w:rPr>
+          <w:rFonts w:ascii="Segoe UI" w:hAnsi="Segoe UI" w:cs="Segoe UI"/>
+          <w:sz w:val="24"/>
+          <w:szCs w:val="24"/>
+        </w:rPr>
+        <w:t xml:space="preserve"> The large lady was snuggling between her neck, their breath tickled as she finally was able to be pulled away from her.</w:t>
+      </w:r>
+      <w:r>
+        <w:rPr>
+          <w:rFonts w:ascii="Segoe UI" w:hAnsi="Segoe UI" w:cs="Segoe UI"/>
+          <w:sz w:val="24"/>
+          <w:szCs w:val="24"/>
+        </w:rPr>
+        <w:t xml:space="preserve"> Thinking that the lady might be one of the unsavory people she just warned her about.</w:t>
+      </w:r>
+    </w:p>
+    <w:p>
+      <w:pPr>
+        <w:ind w:firstLine="720"/>
+        <w:rPr>
+          <w:rFonts w:ascii="Segoe UI" w:hAnsi="Segoe UI" w:cs="Segoe UI"/>
+          <w:sz w:val="24"/>
+          <w:szCs w:val="24"/>
+        </w:rPr>
+      </w:pPr>
+      <w:r>
+        <w:rPr>
+          <w:rFonts w:ascii="Segoe UI" w:hAnsi="Segoe UI" w:cs="Segoe UI"/>
+          <w:sz w:val="24"/>
+          <w:szCs w:val="24"/>
+        </w:rPr>
+        <w:t>The lady putting her, ruffles her hair down, “Alright, off you go.”</w:t>
+      </w:r>
+    </w:p>
+    <w:p>
+      <w:pPr>
+        <w:ind w:firstLine="720"/>
+        <w:rPr>
+          <w:rFonts w:ascii="Segoe UI" w:hAnsi="Segoe UI" w:cs="Segoe UI"/>
+          <w:sz w:val="24"/>
+          <w:szCs w:val="24"/>
+        </w:rPr>
+      </w:pPr>
+      <w:r>
+        <w:rPr>
+          <w:rFonts w:ascii="Segoe UI" w:hAnsi="Segoe UI" w:cs="Segoe UI"/>
+          <w:sz w:val="24"/>
+          <w:szCs w:val="24"/>
+        </w:rPr>
+        <w:t>Even unpleasant as that was, she still holds the lady in quite respect.</w:t>
+      </w:r>
+    </w:p>
+    <w:p>
+      <w:pPr>
+        <w:ind w:firstLine="720"/>
+        <w:rPr>
+          <w:rFonts w:ascii="Segoe UI" w:hAnsi="Segoe UI" w:cs="Segoe UI"/>
+          <w:sz w:val="24"/>
+          <w:szCs w:val="24"/>
+        </w:rPr>
+      </w:pPr>
+      <w:r>
+        <w:rPr>
+          <w:rFonts w:ascii="Segoe UI" w:hAnsi="Segoe UI" w:cs="Segoe UI"/>
+          <w:sz w:val="24"/>
+          <w:szCs w:val="24"/>
+        </w:rPr>
+        <w:t>But before she could turn around and walk away, she was given a bag of meat skewers, “Something to eat along the way, don’t you say?”</w:t>
+      </w:r>
+    </w:p>
+    <w:p>
+      <w:pPr>
+        <w:ind w:firstLine="720"/>
+        <w:rPr>
+          <w:rFonts w:ascii="Segoe UI" w:hAnsi="Segoe UI" w:cs="Segoe UI"/>
+          <w:sz w:val="24"/>
+          <w:szCs w:val="24"/>
+        </w:rPr>
+      </w:pPr>
+      <w:r>
+        <w:rPr>
+          <w:rFonts w:ascii="Segoe UI" w:hAnsi="Segoe UI" w:cs="Segoe UI"/>
+          <w:sz w:val="24"/>
+          <w:szCs w:val="24"/>
+        </w:rPr>
+        <w:lastRenderedPageBreak/>
+        <w:t>This was way more than what she gave</w:t>
+      </w:r>
+      <w:r>
+        <w:rPr>
+          <w:rFonts w:ascii="Segoe UI" w:hAnsi="Segoe UI" w:cs="Segoe UI"/>
+          <w:sz w:val="24"/>
+          <w:szCs w:val="24"/>
+        </w:rPr>
+        <w:t xml:space="preserve"> coins for, but already tired of their antics, she accepted it with no fight at all.</w:t>
+      </w:r>
+      <w:r>
+        <w:rPr>
+          <w:rFonts w:ascii="Segoe UI" w:hAnsi="Segoe UI" w:cs="Segoe UI"/>
+          <w:sz w:val="24"/>
+          <w:szCs w:val="24"/>
+        </w:rPr>
+        <w:t xml:space="preserve"> Well, meat skewers are delicious, she silently gave her thanks and went off her way.</w:t>
+      </w:r>
+    </w:p>
+    <w:p>
+      <w:pPr>
+        <w:ind w:firstLine="720"/>
+        <w:rPr>
+          <w:rFonts w:ascii="Segoe UI" w:hAnsi="Segoe UI" w:cs="Segoe UI"/>
+          <w:sz w:val="24"/>
+          <w:szCs w:val="24"/>
+        </w:rPr>
+      </w:pPr>
+    </w:p>
+    <w:p>
+      <w:pPr>
+        <w:ind w:firstLine="720"/>
+        <w:rPr>
+          <w:rFonts w:ascii="Segoe UI" w:hAnsi="Segoe UI" w:cs="Segoe UI"/>
+          <w:sz w:val="24"/>
+          <w:szCs w:val="24"/>
+        </w:rPr>
+      </w:pPr>
+      <w:r>
+        <w:rPr>
+          <w:rFonts w:ascii="Segoe UI" w:hAnsi="Segoe UI" w:cs="Segoe UI"/>
+          <w:sz w:val="24"/>
+          <w:szCs w:val="24"/>
+        </w:rPr>
+        <w:t>She found herself watching the sunset, right by the bank of the coast watching over to the direction in which the other continent was found.</w:t>
+      </w:r>
+      <w:r>
+        <w:rPr>
+          <w:rFonts w:ascii="Segoe UI" w:hAnsi="Segoe UI" w:cs="Segoe UI"/>
+          <w:sz w:val="24"/>
+          <w:szCs w:val="24"/>
+        </w:rPr>
+        <w:t xml:space="preserve"> Seeing ships sail and pass by</w:t>
+      </w:r>
+      <w:r>
+        <w:rPr>
+          <w:rFonts w:ascii="Segoe UI" w:hAnsi="Segoe UI" w:cs="Segoe UI"/>
+          <w:sz w:val="24"/>
+          <w:szCs w:val="24"/>
+        </w:rPr>
+        <w:t xml:space="preserve"> was her favorite pastime whenever she’s here yet there’s strangely no one that was docking by the port</w:t>
+      </w:r>
+      <w:r>
+        <w:rPr>
+          <w:rFonts w:ascii="Segoe UI" w:hAnsi="Segoe UI" w:cs="Segoe UI"/>
+          <w:sz w:val="24"/>
+          <w:szCs w:val="24"/>
+        </w:rPr>
+        <w:t>,</w:t>
+      </w:r>
+      <w:r>
+        <w:rPr>
+          <w:rFonts w:ascii="Segoe UI" w:hAnsi="Segoe UI" w:cs="Segoe UI"/>
+          <w:sz w:val="24"/>
+          <w:szCs w:val="24"/>
+        </w:rPr>
+        <w:t xml:space="preserve"> if ever, along the way here she noticed that there was less traffic than usual.</w:t>
+      </w:r>
+      <w:r>
+        <w:rPr>
+          <w:rFonts w:ascii="Segoe UI" w:hAnsi="Segoe UI" w:cs="Segoe UI"/>
+          <w:sz w:val="24"/>
+          <w:szCs w:val="24"/>
+        </w:rPr>
+        <w:t xml:space="preserve"> </w:t>
+      </w:r>
+    </w:p>
+    <w:p>
+      <w:pPr>
+        <w:ind w:firstLine="720"/>
+        <w:rPr>
+          <w:rFonts w:ascii="Segoe UI" w:hAnsi="Segoe UI" w:cs="Segoe UI"/>
+          <w:sz w:val="24"/>
+          <w:szCs w:val="24"/>
+        </w:rPr>
+      </w:pPr>
+      <w:r>
+        <w:rPr>
+          <w:rFonts w:ascii="Segoe UI" w:hAnsi="Segoe UI" w:cs="Segoe UI"/>
+          <w:sz w:val="24"/>
+          <w:szCs w:val="24"/>
+        </w:rPr>
+        <w:t xml:space="preserve">Nodding it aside as just an odd </w:t>
+      </w:r>
+      <w:r>
+        <w:rPr>
+          <w:rFonts w:ascii="Segoe UI" w:hAnsi="Segoe UI" w:cs="Segoe UI"/>
+          <w:sz w:val="24"/>
+          <w:szCs w:val="24"/>
+        </w:rPr>
+        <w:t>occurrence</w:t>
+      </w:r>
+      <w:r>
+        <w:rPr>
+          <w:rFonts w:ascii="Segoe UI" w:hAnsi="Segoe UI" w:cs="Segoe UI"/>
+          <w:sz w:val="24"/>
+          <w:szCs w:val="24"/>
+        </w:rPr>
+        <w:t xml:space="preserve"> for the day, </w:t>
+      </w:r>
+      <w:r>
+        <w:rPr>
+          <w:rFonts w:ascii="Segoe UI" w:hAnsi="Segoe UI" w:cs="Segoe UI"/>
+          <w:sz w:val="24"/>
+          <w:szCs w:val="24"/>
+        </w:rPr>
+        <w:t xml:space="preserve">she looked over </w:t>
+      </w:r>
+      <w:r>
+        <w:rPr>
+          <w:rFonts w:ascii="Segoe UI" w:hAnsi="Segoe UI" w:cs="Segoe UI"/>
+          <w:sz w:val="24"/>
+          <w:szCs w:val="24"/>
+        </w:rPr>
+        <w:t>her side to see the sticks that once had the meat</w:t>
+      </w:r>
+      <w:r>
+        <w:rPr>
+          <w:rFonts w:ascii="Segoe UI" w:hAnsi="Segoe UI" w:cs="Segoe UI"/>
+          <w:sz w:val="24"/>
+          <w:szCs w:val="24"/>
+        </w:rPr>
+        <w:t>.</w:t>
+      </w:r>
+      <w:r>
+        <w:rPr>
+          <w:rFonts w:ascii="Segoe UI" w:hAnsi="Segoe UI" w:cs="Segoe UI"/>
+          <w:sz w:val="24"/>
+          <w:szCs w:val="24"/>
+        </w:rPr>
+        <w:t xml:space="preserve"> She put them all back to the paper bag and dusted herself off.</w:t>
+      </w:r>
+      <w:r>
+        <w:rPr>
+          <w:rFonts w:ascii="Segoe UI" w:hAnsi="Segoe UI" w:cs="Segoe UI"/>
+          <w:sz w:val="24"/>
+          <w:szCs w:val="24"/>
+        </w:rPr>
+        <w:t xml:space="preserve"> It’s about to be night and wouldn’t want to be scolded by her parents.</w:t>
+      </w:r>
+      <w:r>
+        <w:rPr>
+          <w:rFonts w:ascii="Segoe UI" w:hAnsi="Segoe UI" w:cs="Segoe UI"/>
+          <w:sz w:val="24"/>
+          <w:szCs w:val="24"/>
+        </w:rPr>
+        <w:t xml:space="preserve"> She started to walk back, then suddenly—</w:t>
+      </w:r>
+    </w:p>
+    <w:p>
+      <w:pPr>
+        <w:ind w:firstLine="720"/>
+        <w:rPr>
+          <w:rFonts w:ascii="Segoe UI" w:hAnsi="Segoe UI" w:cs="Segoe UI"/>
+          <w:sz w:val="24"/>
+          <w:szCs w:val="24"/>
+        </w:rPr>
+      </w:pPr>
+    </w:p>
+    <w:p>
+      <w:pPr>
+        <w:ind w:firstLine="720"/>
+        <w:rPr>
+          <w:rFonts w:ascii="Segoe UI" w:hAnsi="Segoe UI" w:cs="Segoe UI"/>
+          <w:sz w:val="24"/>
+          <w:szCs w:val="24"/>
+        </w:rPr>
+      </w:pPr>
+      <w:r>
+        <w:rPr>
+          <w:rFonts w:ascii="Segoe UI" w:hAnsi="Segoe UI" w:cs="Segoe UI"/>
+          <w:sz w:val="24"/>
+          <w:szCs w:val="24"/>
+        </w:rPr>
+        <w:t>A large explosion boomed that broke the town’s known solace, horrified she began to stammer back, yet there another was an explosion.</w:t>
+      </w:r>
+      <w:r>
+        <w:rPr>
+          <w:rFonts w:ascii="Segoe UI" w:hAnsi="Segoe UI" w:cs="Segoe UI"/>
+          <w:sz w:val="24"/>
+          <w:szCs w:val="24"/>
+        </w:rPr>
+        <w:t xml:space="preserve"> Confusion struck her </w:t>
+      </w:r>
+      <w:r>
+        <w:rPr>
+          <w:rFonts w:ascii="Segoe UI" w:hAnsi="Segoe UI" w:cs="Segoe UI"/>
+          <w:sz w:val="24"/>
+          <w:szCs w:val="24"/>
+        </w:rPr>
+        <w:t xml:space="preserve">until the screams of many people lifted out of </w:t>
+      </w:r>
+      <w:r>
+        <w:rPr>
+          <w:rFonts w:ascii="Segoe UI" w:hAnsi="Segoe UI" w:cs="Segoe UI"/>
+          <w:sz w:val="24"/>
+          <w:szCs w:val="24"/>
+        </w:rPr>
+        <w:t xml:space="preserve">her </w:t>
+      </w:r>
+      <w:r>
+        <w:rPr>
+          <w:rFonts w:ascii="Segoe UI" w:hAnsi="Segoe UI" w:cs="Segoe UI"/>
+          <w:sz w:val="24"/>
+          <w:szCs w:val="24"/>
+        </w:rPr>
+        <w:t>stupor.</w:t>
+      </w:r>
+      <w:r>
+        <w:rPr>
+          <w:rFonts w:ascii="Segoe UI" w:hAnsi="Segoe UI" w:cs="Segoe UI"/>
+          <w:sz w:val="24"/>
+          <w:szCs w:val="24"/>
+        </w:rPr>
+        <w:t xml:space="preserve"> Her conce</w:t>
+      </w:r>
+      <w:r>
+        <w:rPr>
+          <w:rFonts w:ascii="Segoe UI" w:hAnsi="Segoe UI" w:cs="Segoe UI"/>
+          <w:sz w:val="24"/>
+          <w:szCs w:val="24"/>
+        </w:rPr>
+        <w:t>rn skyrocketed to the lady that gave her the skewers, so she ran there first.</w:t>
+      </w:r>
+    </w:p>
+    <w:p>
+      <w:pPr>
+        <w:ind w:firstLine="720"/>
+        <w:rPr>
+          <w:rFonts w:ascii="Segoe UI" w:hAnsi="Segoe UI" w:cs="Segoe UI"/>
+          <w:sz w:val="24"/>
+          <w:szCs w:val="24"/>
+        </w:rPr>
+      </w:pPr>
+      <w:r>
+        <w:rPr>
+          <w:rFonts w:ascii="Segoe UI" w:hAnsi="Segoe UI" w:cs="Segoe UI"/>
+          <w:sz w:val="24"/>
+          <w:szCs w:val="24"/>
+        </w:rPr>
+        <w:t>Clangs of swords</w:t>
+      </w:r>
+      <w:r>
+        <w:rPr>
+          <w:rFonts w:ascii="Segoe UI" w:hAnsi="Segoe UI" w:cs="Segoe UI"/>
+          <w:sz w:val="24"/>
+          <w:szCs w:val="24"/>
+        </w:rPr>
+        <w:t xml:space="preserve"> screeched her ears, she looked at the direction it was coming from.</w:t>
+      </w:r>
+      <w:r>
+        <w:rPr>
+          <w:rFonts w:ascii="Segoe UI" w:hAnsi="Segoe UI" w:cs="Segoe UI"/>
+          <w:sz w:val="24"/>
+          <w:szCs w:val="24"/>
+        </w:rPr>
+        <w:t xml:space="preserve"> It was her, the lady fighting off someone.</w:t>
+      </w:r>
+      <w:r>
+        <w:rPr>
+          <w:rFonts w:ascii="Segoe UI" w:hAnsi="Segoe UI" w:cs="Segoe UI"/>
+          <w:sz w:val="24"/>
+          <w:szCs w:val="24"/>
+        </w:rPr>
+        <w:t xml:space="preserve"> “Skewer lady—!” But before her voice could reach the lady, a sound of flesh was heard.</w:t>
+      </w:r>
+      <w:r>
+        <w:rPr>
+          <w:rFonts w:ascii="Segoe UI" w:hAnsi="Segoe UI" w:cs="Segoe UI"/>
+          <w:sz w:val="24"/>
+          <w:szCs w:val="24"/>
+        </w:rPr>
+        <w:t xml:space="preserve"> Slice and sheen penetrated the large lady’s torso.</w:t>
+      </w:r>
+    </w:p>
+    <w:p>
+      <w:pPr>
+        <w:ind w:firstLine="720"/>
+        <w:rPr>
+          <w:rFonts w:ascii="Segoe UI" w:hAnsi="Segoe UI" w:cs="Segoe UI"/>
+          <w:sz w:val="24"/>
+          <w:szCs w:val="24"/>
+        </w:rPr>
+      </w:pPr>
+      <w:r>
+        <w:rPr>
+          <w:rFonts w:ascii="Segoe UI" w:hAnsi="Segoe UI" w:cs="Segoe UI"/>
+          <w:sz w:val="24"/>
+          <w:szCs w:val="24"/>
+        </w:rPr>
+        <w:t>Terror, compounded the girl.</w:t>
+      </w:r>
+    </w:p>
+    <w:p>
+      <w:pPr>
+        <w:ind w:firstLine="720"/>
+        <w:rPr>
+          <w:rFonts w:ascii="Segoe UI" w:hAnsi="Segoe UI" w:cs="Segoe UI"/>
+          <w:sz w:val="24"/>
+          <w:szCs w:val="24"/>
+        </w:rPr>
+      </w:pPr>
+      <w:r>
+        <w:rPr>
+          <w:rFonts w:ascii="Segoe UI" w:hAnsi="Segoe UI" w:cs="Segoe UI"/>
+          <w:sz w:val="24"/>
+          <w:szCs w:val="24"/>
+        </w:rPr>
+        <w:t>Eyes, eye contact was made to the murderer.</w:t>
+      </w:r>
+    </w:p>
+    <w:p>
+      <w:pPr>
+        <w:ind w:firstLine="720"/>
+        <w:rPr>
+          <w:rFonts w:ascii="Segoe UI" w:hAnsi="Segoe UI" w:cs="Segoe UI"/>
+          <w:sz w:val="24"/>
+          <w:szCs w:val="24"/>
+        </w:rPr>
+      </w:pPr>
+      <w:r>
+        <w:rPr>
+          <w:rFonts w:ascii="Segoe UI" w:hAnsi="Segoe UI" w:cs="Segoe UI"/>
+          <w:sz w:val="24"/>
+          <w:szCs w:val="24"/>
+        </w:rPr>
+        <w:t>Feet, that ran before she could think.</w:t>
+      </w:r>
+    </w:p>
+    <w:p>
+      <w:pPr>
+        <w:ind w:firstLine="720"/>
+        <w:rPr>
+          <w:rFonts w:ascii="Segoe UI" w:hAnsi="Segoe UI" w:cs="Segoe UI"/>
+          <w:sz w:val="24"/>
+          <w:szCs w:val="24"/>
+        </w:rPr>
+      </w:pPr>
+      <w:r>
+        <w:rPr>
+          <w:rFonts w:ascii="Segoe UI" w:hAnsi="Segoe UI" w:cs="Segoe UI"/>
+          <w:sz w:val="24"/>
+          <w:szCs w:val="24"/>
+        </w:rPr>
+        <w:t>Running along the alleys, tumbling over several crates.</w:t>
+      </w:r>
+    </w:p>
+    <w:p>
+      <w:pPr>
+        <w:ind w:firstLine="720"/>
+        <w:rPr>
+          <w:rFonts w:ascii="Segoe UI" w:hAnsi="Segoe UI" w:cs="Segoe UI"/>
+          <w:sz w:val="24"/>
+          <w:szCs w:val="24"/>
+        </w:rPr>
+      </w:pPr>
+      <w:r>
+        <w:rPr>
+          <w:rFonts w:ascii="Segoe UI" w:hAnsi="Segoe UI" w:cs="Segoe UI"/>
+          <w:sz w:val="24"/>
+          <w:szCs w:val="24"/>
+        </w:rPr>
+        <w:t xml:space="preserve">Falling down a flight of stairs, </w:t>
+      </w:r>
+    </w:p>
+    <w:p>
+      <w:pPr>
+        <w:ind w:firstLine="720"/>
+        <w:rPr>
+          <w:rFonts w:ascii="Segoe UI" w:hAnsi="Segoe UI" w:cs="Segoe UI"/>
+          <w:sz w:val="24"/>
+          <w:szCs w:val="24"/>
+        </w:rPr>
+      </w:pPr>
+      <w:r>
+        <w:rPr>
+          <w:rFonts w:ascii="Segoe UI" w:hAnsi="Segoe UI" w:cs="Segoe UI"/>
+          <w:sz w:val="24"/>
+          <w:szCs w:val="24"/>
+        </w:rPr>
+        <w:t>Bruised up legs and torn up dress.</w:t>
+      </w:r>
+    </w:p>
+    <w:p>
+      <w:pPr>
+        <w:ind w:firstLine="720"/>
+        <w:rPr>
+          <w:rFonts w:ascii="Segoe UI" w:hAnsi="Segoe UI" w:cs="Segoe UI"/>
+          <w:sz w:val="24"/>
+          <w:szCs w:val="24"/>
+        </w:rPr>
+      </w:pPr>
+      <w:r>
+        <w:rPr>
+          <w:rFonts w:ascii="Segoe UI" w:hAnsi="Segoe UI" w:cs="Segoe UI"/>
+          <w:sz w:val="24"/>
+          <w:szCs w:val="24"/>
+        </w:rPr>
+        <w:t>Fear, that was felt staring at the murderer before her.</w:t>
+      </w:r>
+    </w:p>
+    <w:p>
+      <w:pPr>
+        <w:rPr>
+          <w:rFonts w:ascii="Segoe UI" w:hAnsi="Segoe UI" w:cs="Segoe UI"/>
+          <w:sz w:val="24"/>
+          <w:szCs w:val="24"/>
+        </w:rPr>
+      </w:pPr>
+      <w:r>
+        <w:rPr>
+          <w:rFonts w:ascii="Segoe UI" w:hAnsi="Segoe UI" w:cs="Segoe UI"/>
+          <w:sz w:val="24"/>
+          <w:szCs w:val="24"/>
+        </w:rPr>
+        <w:tab/>
+        <w:t>Yet that didn’t push her to close her eyes, and bear the coming pain.</w:t>
+      </w:r>
+    </w:p>
+    <w:p>
+      <w:pPr>
+        <w:ind w:firstLine="720"/>
+        <w:rPr>
+          <w:rFonts w:ascii="Segoe UI" w:hAnsi="Segoe UI" w:cs="Segoe UI"/>
+          <w:sz w:val="24"/>
+          <w:szCs w:val="24"/>
+        </w:rPr>
+      </w:pPr>
+    </w:p>
+    <w:p>
+      <w:pPr>
+        <w:ind w:firstLine="720"/>
+        <w:rPr>
+          <w:rFonts w:ascii="Segoe UI" w:hAnsi="Segoe UI" w:cs="Segoe UI"/>
+          <w:sz w:val="24"/>
+          <w:szCs w:val="24"/>
+        </w:rPr>
+      </w:pPr>
+      <w:r>
+        <w:rPr>
+          <w:rFonts w:ascii="Segoe UI" w:hAnsi="Segoe UI" w:cs="Segoe UI"/>
+          <w:sz w:val="24"/>
+          <w:szCs w:val="24"/>
+        </w:rPr>
+        <w:t>A sheen slash was heard,</w:t>
+      </w:r>
+    </w:p>
+    <w:p>
+      <w:pPr>
+        <w:ind w:firstLine="720"/>
+        <w:rPr>
+          <w:rFonts w:ascii="Segoe UI" w:hAnsi="Segoe UI" w:cs="Segoe UI"/>
+          <w:sz w:val="24"/>
+          <w:szCs w:val="24"/>
+        </w:rPr>
+      </w:pPr>
+      <w:r>
+        <w:rPr>
+          <w:rFonts w:ascii="Segoe UI" w:hAnsi="Segoe UI" w:cs="Segoe UI"/>
+          <w:sz w:val="24"/>
+          <w:szCs w:val="24"/>
+        </w:rPr>
+        <w:lastRenderedPageBreak/>
+        <w:t>The large lady replaced the being before her, as the former tumbled down to the floor wetting the surrounding area with its red.</w:t>
+      </w:r>
+    </w:p>
+    <w:p>
+      <w:pPr>
+        <w:ind w:firstLine="720"/>
+        <w:rPr>
+          <w:rFonts w:ascii="Segoe UI" w:hAnsi="Segoe UI" w:cs="Segoe UI"/>
+          <w:sz w:val="24"/>
+          <w:szCs w:val="24"/>
+        </w:rPr>
+      </w:pPr>
+      <w:r>
+        <w:rPr>
+          <w:rFonts w:ascii="Segoe UI" w:hAnsi="Segoe UI" w:cs="Segoe UI"/>
+          <w:sz w:val="24"/>
+          <w:szCs w:val="24"/>
+        </w:rPr>
+        <w:t xml:space="preserve">“W, what…” Exasperatedly spoke each syllable in pain, holding out their </w:t>
+      </w:r>
+      <w:r>
+        <w:rPr>
+          <w:rFonts w:ascii="Segoe UI" w:hAnsi="Segoe UI" w:cs="Segoe UI"/>
+          <w:sz w:val="24"/>
+          <w:szCs w:val="24"/>
+        </w:rPr>
+        <w:t xml:space="preserve">right part of their torso </w:t>
+      </w:r>
+      <w:r>
+        <w:rPr>
+          <w:rFonts w:ascii="Segoe UI" w:hAnsi="Segoe UI" w:cs="Segoe UI"/>
+          <w:sz w:val="24"/>
+          <w:szCs w:val="24"/>
+        </w:rPr>
+        <w:t>to cover up the stab wound.</w:t>
+      </w:r>
+      <w:r>
+        <w:rPr>
+          <w:rFonts w:ascii="Segoe UI" w:hAnsi="Segoe UI" w:cs="Segoe UI"/>
+          <w:sz w:val="24"/>
+          <w:szCs w:val="24"/>
+        </w:rPr>
+        <w:t xml:space="preserve"> “—are you still doing here.”</w:t>
+      </w:r>
+      <w:r>
+        <w:rPr>
+          <w:rFonts w:ascii="Segoe UI" w:hAnsi="Segoe UI" w:cs="Segoe UI"/>
+          <w:sz w:val="24"/>
+          <w:szCs w:val="24"/>
+        </w:rPr>
+        <w:t xml:space="preserve"> But that was never enough. Their body finally gave up from the pain as they toppled over,</w:t>
+      </w:r>
+      <w:r>
+        <w:rPr>
+          <w:rFonts w:ascii="Segoe UI" w:hAnsi="Segoe UI" w:cs="Segoe UI"/>
+          <w:sz w:val="24"/>
+          <w:szCs w:val="24"/>
+        </w:rPr>
+        <w:t xml:space="preserve"> the girl ran over the lady, their blood soaking up the purity of the dress of hers.</w:t>
+      </w:r>
+      <w:r>
+        <w:rPr>
+          <w:rFonts w:ascii="Segoe UI" w:hAnsi="Segoe UI" w:cs="Segoe UI"/>
+          <w:sz w:val="24"/>
+          <w:szCs w:val="24"/>
+        </w:rPr>
+        <w:t xml:space="preserve"> As does her hands dyed red as she tries to save an ounce left of life from the lady.</w:t>
+      </w:r>
+    </w:p>
+    <w:p>
+      <w:pPr>
+        <w:ind w:firstLine="720"/>
+        <w:rPr>
+          <w:rFonts w:ascii="Segoe UI" w:hAnsi="Segoe UI" w:cs="Segoe UI"/>
+          <w:sz w:val="24"/>
+          <w:szCs w:val="24"/>
+        </w:rPr>
+      </w:pPr>
+      <w:r>
+        <w:rPr>
+          <w:rFonts w:ascii="Segoe UI" w:hAnsi="Segoe UI" w:cs="Segoe UI"/>
+          <w:sz w:val="24"/>
+          <w:szCs w:val="24"/>
+        </w:rPr>
+        <w:t>Still, it was never enough.</w:t>
+      </w:r>
+    </w:p>
+    <w:p>
+      <w:pPr>
+        <w:ind w:firstLine="720"/>
+        <w:rPr>
+          <w:rFonts w:ascii="Segoe UI" w:hAnsi="Segoe UI" w:cs="Segoe UI"/>
+          <w:sz w:val="24"/>
+          <w:szCs w:val="24"/>
+        </w:rPr>
+      </w:pPr>
+      <w:r>
+        <w:rPr>
+          <w:rFonts w:ascii="Segoe UI" w:hAnsi="Segoe UI" w:cs="Segoe UI"/>
+          <w:sz w:val="24"/>
+          <w:szCs w:val="24"/>
+        </w:rPr>
+        <w:t>“Go, find your parents, and tell that…”</w:t>
+      </w:r>
+    </w:p>
+    <w:p>
+      <w:pPr>
+        <w:ind w:firstLine="720"/>
+        <w:rPr>
+          <w:rFonts w:ascii="Segoe UI" w:hAnsi="Segoe UI" w:cs="Segoe UI"/>
+          <w:sz w:val="24"/>
+          <w:szCs w:val="24"/>
+        </w:rPr>
+      </w:pPr>
+    </w:p>
+    <w:p>
+      <w:pPr>
+        <w:ind w:firstLine="720"/>
+        <w:rPr>
+          <w:rFonts w:ascii="Segoe UI" w:hAnsi="Segoe UI" w:cs="Segoe UI"/>
+          <w:sz w:val="24"/>
+          <w:szCs w:val="24"/>
+        </w:rPr>
+      </w:pPr>
+      <w:r>
+        <w:rPr>
+          <w:rFonts w:ascii="Segoe UI" w:hAnsi="Segoe UI" w:cs="Segoe UI"/>
+          <w:sz w:val="24"/>
+          <w:szCs w:val="24"/>
+        </w:rPr>
+        <w:t>“</w:t>
+      </w:r>
+      <w:r>
+        <w:rPr>
+          <w:rFonts w:ascii="Segoe UI" w:hAnsi="Segoe UI" w:cs="Segoe UI"/>
+          <w:sz w:val="24"/>
+          <w:szCs w:val="24"/>
+        </w:rPr>
+        <w:t xml:space="preserve">—it’s </w:t>
+      </w:r>
+      <w:r>
+        <w:rPr>
+          <w:rFonts w:ascii="Segoe UI" w:hAnsi="Segoe UI" w:cs="Segoe UI"/>
+          <w:i/>
+          <w:iCs/>
+          <w:sz w:val="24"/>
+          <w:szCs w:val="24"/>
+        </w:rPr>
+        <w:t>the</w:t>
+      </w:r>
+      <w:r>
+        <w:rPr>
+          <w:rFonts w:ascii="Segoe UI" w:hAnsi="Segoe UI" w:cs="Segoe UI"/>
+          <w:i/>
+          <w:iCs/>
+          <w:sz w:val="24"/>
+          <w:szCs w:val="24"/>
+        </w:rPr>
+        <w:t>m</w:t>
+      </w:r>
+      <w:r>
+        <w:rPr>
+          <w:rFonts w:ascii="Segoe UI" w:hAnsi="Segoe UI" w:cs="Segoe UI"/>
+          <w:sz w:val="24"/>
+          <w:szCs w:val="24"/>
+        </w:rPr>
+        <w:t>.</w:t>
+      </w:r>
+      <w:r>
+        <w:rPr>
+          <w:rFonts w:ascii="Segoe UI" w:hAnsi="Segoe UI" w:cs="Segoe UI"/>
+          <w:sz w:val="24"/>
+          <w:szCs w:val="24"/>
+        </w:rPr>
+        <w:t xml:space="preserve">” The light from </w:t>
+      </w:r>
+      <w:r>
+        <w:rPr>
+          <w:rFonts w:ascii="Segoe UI" w:hAnsi="Segoe UI" w:cs="Segoe UI"/>
+          <w:sz w:val="24"/>
+          <w:szCs w:val="24"/>
+        </w:rPr>
+        <w:t>the lady’s</w:t>
+      </w:r>
+      <w:r>
+        <w:rPr>
+          <w:rFonts w:ascii="Segoe UI" w:hAnsi="Segoe UI" w:cs="Segoe UI"/>
+          <w:sz w:val="24"/>
+          <w:szCs w:val="24"/>
+        </w:rPr>
+        <w:t xml:space="preserve"> eyes vanished as her soul did.</w:t>
+      </w:r>
+    </w:p>
+    <w:p>
+      <w:pPr>
+        <w:ind w:firstLine="720"/>
+        <w:rPr>
+          <w:rFonts w:ascii="Segoe UI" w:hAnsi="Segoe UI" w:cs="Segoe UI"/>
+          <w:sz w:val="24"/>
+          <w:szCs w:val="24"/>
+        </w:rPr>
+      </w:pPr>
+      <w:r>
+        <w:rPr>
+          <w:rFonts w:ascii="Segoe UI" w:hAnsi="Segoe UI" w:cs="Segoe UI"/>
+          <w:sz w:val="24"/>
+          <w:szCs w:val="24"/>
+        </w:rPr>
+        <w:t>The girl was left with a corpse on her lap.</w:t>
+      </w:r>
+    </w:p>
+    <w:p>
+      <w:pPr>
+        <w:ind w:firstLine="720"/>
+        <w:rPr>
+          <w:rFonts w:ascii="Segoe UI" w:hAnsi="Segoe UI" w:cs="Segoe UI"/>
+          <w:sz w:val="24"/>
+          <w:szCs w:val="24"/>
+        </w:rPr>
+      </w:pPr>
+    </w:p>
+    <w:p>
+      <w:pPr>
+        <w:ind w:firstLine="720"/>
+        <w:rPr>
+          <w:rFonts w:ascii="Segoe UI" w:hAnsi="Segoe UI" w:cs="Segoe UI"/>
+          <w:sz w:val="24"/>
+          <w:szCs w:val="24"/>
+        </w:rPr>
+      </w:pPr>
+      <w:r>
+        <w:rPr>
+          <w:rFonts w:ascii="Segoe UI" w:hAnsi="Segoe UI" w:cs="Segoe UI"/>
+          <w:sz w:val="24"/>
+          <w:szCs w:val="24"/>
+        </w:rPr>
+        <w:t xml:space="preserve">Her mouth agape, </w:t>
+      </w:r>
+    </w:p>
+    <w:p>
+      <w:pPr>
+        <w:ind w:firstLine="720"/>
+        <w:rPr>
+          <w:rFonts w:ascii="Segoe UI" w:hAnsi="Segoe UI" w:cs="Segoe UI"/>
+          <w:sz w:val="24"/>
+          <w:szCs w:val="24"/>
+        </w:rPr>
+      </w:pPr>
+      <w:r>
+        <w:rPr>
+          <w:rFonts w:ascii="Segoe UI" w:hAnsi="Segoe UI" w:cs="Segoe UI"/>
+          <w:sz w:val="24"/>
+          <w:szCs w:val="24"/>
+        </w:rPr>
+        <w:t>In front of her, once the humble abode that her parents worked their entire life for to attain, up in flames.</w:t>
+      </w:r>
+    </w:p>
+    <w:p>
+      <w:pPr>
+        <w:ind w:firstLine="720"/>
+        <w:rPr>
+          <w:rFonts w:ascii="Segoe UI" w:hAnsi="Segoe UI" w:cs="Segoe UI"/>
+          <w:sz w:val="24"/>
+          <w:szCs w:val="24"/>
+        </w:rPr>
+      </w:pPr>
+      <w:r>
+        <w:rPr>
+          <w:rFonts w:ascii="Segoe UI" w:hAnsi="Segoe UI" w:cs="Segoe UI"/>
+          <w:sz w:val="24"/>
+          <w:szCs w:val="24"/>
+        </w:rPr>
+        <w:t>She ran inside, blistering flames scorched her pale skin, smog filled everything that made up her memories of the place she calls home.</w:t>
+      </w:r>
+    </w:p>
+    <w:p>
+      <w:pPr>
+        <w:ind w:firstLine="720"/>
+        <w:rPr>
+          <w:rFonts w:ascii="Segoe UI" w:hAnsi="Segoe UI" w:cs="Segoe UI"/>
+          <w:sz w:val="24"/>
+          <w:szCs w:val="24"/>
+        </w:rPr>
+      </w:pPr>
+      <w:r>
+        <w:rPr>
+          <w:rFonts w:ascii="Segoe UI" w:hAnsi="Segoe UI" w:cs="Segoe UI"/>
+          <w:sz w:val="24"/>
+          <w:szCs w:val="24"/>
+        </w:rPr>
+        <w:t>And there her mother was,</w:t>
+      </w:r>
+    </w:p>
+    <w:p>
+      <w:pPr>
+        <w:ind w:firstLine="720"/>
+        <w:rPr>
+          <w:rFonts w:ascii="Segoe UI" w:hAnsi="Segoe UI" w:cs="Segoe UI"/>
+          <w:sz w:val="24"/>
+          <w:szCs w:val="24"/>
+        </w:rPr>
+      </w:pPr>
+      <w:r>
+        <w:rPr>
+          <w:rFonts w:ascii="Segoe UI" w:hAnsi="Segoe UI" w:cs="Segoe UI"/>
+          <w:sz w:val="24"/>
+          <w:szCs w:val="24"/>
+        </w:rPr>
+        <w:t>“L, Liliaaa….”</w:t>
+      </w:r>
+    </w:p>
+    <w:p>
+      <w:pPr>
+        <w:ind w:firstLine="720"/>
+        <w:rPr>
+          <w:rFonts w:ascii="Segoe UI" w:hAnsi="Segoe UI" w:cs="Segoe UI"/>
+          <w:sz w:val="24"/>
+          <w:szCs w:val="24"/>
+        </w:rPr>
+      </w:pPr>
+      <w:r>
+        <w:rPr>
+          <w:rFonts w:ascii="Segoe UI" w:hAnsi="Segoe UI" w:cs="Segoe UI"/>
+          <w:sz w:val="24"/>
+          <w:szCs w:val="24"/>
+        </w:rPr>
+        <w:t>The girl stood motionlessly, she knew, she understands what her predicament was.</w:t>
+      </w:r>
+      <w:r>
+        <w:rPr>
+          <w:rFonts w:ascii="Segoe UI" w:hAnsi="Segoe UI" w:cs="Segoe UI"/>
+          <w:sz w:val="24"/>
+          <w:szCs w:val="24"/>
+        </w:rPr>
+        <w:t xml:space="preserve"> Her mother was trapped beneath the pillar that stuck her in this flaming hell.</w:t>
+      </w:r>
+    </w:p>
+    <w:p>
+      <w:pPr>
+        <w:ind w:firstLine="720"/>
+        <w:rPr>
+          <w:rFonts w:ascii="Segoe UI" w:hAnsi="Segoe UI" w:cs="Segoe UI"/>
+          <w:sz w:val="24"/>
+          <w:szCs w:val="24"/>
+        </w:rPr>
+      </w:pPr>
+      <w:r>
+        <w:rPr>
+          <w:rFonts w:ascii="Segoe UI" w:hAnsi="Segoe UI" w:cs="Segoe UI"/>
+          <w:sz w:val="24"/>
+          <w:szCs w:val="24"/>
+        </w:rPr>
+        <w:t>Her mother’s scream of pain, seared through her bones.</w:t>
+      </w:r>
+      <w:r>
+        <w:rPr>
+          <w:rFonts w:ascii="Segoe UI" w:hAnsi="Segoe UI" w:cs="Segoe UI"/>
+          <w:sz w:val="24"/>
+          <w:szCs w:val="24"/>
+        </w:rPr>
+        <w:t xml:space="preserve"> There was nothing she could do.</w:t>
+      </w:r>
+      <w:r>
+        <w:rPr>
+          <w:rFonts w:ascii="Segoe UI" w:hAnsi="Segoe UI" w:cs="Segoe UI"/>
+          <w:sz w:val="24"/>
+          <w:szCs w:val="24"/>
+        </w:rPr>
+        <w:t xml:space="preserve"> She was beyond helpless.</w:t>
+      </w:r>
+      <w:r>
+        <w:rPr>
+          <w:rFonts w:ascii="Segoe UI" w:hAnsi="Segoe UI" w:cs="Segoe UI"/>
+          <w:sz w:val="24"/>
+          <w:szCs w:val="24"/>
+        </w:rPr>
+        <w:t xml:space="preserve"> Yet her mother continued to scream.</w:t>
+      </w:r>
+      <w:r>
+        <w:rPr>
+          <w:rFonts w:ascii="Segoe UI" w:hAnsi="Segoe UI" w:cs="Segoe UI"/>
+          <w:sz w:val="24"/>
+          <w:szCs w:val="24"/>
+        </w:rPr>
+        <w:t xml:space="preserve"> There was a dropped knife, showing itself as if to mock her </w:t>
+      </w:r>
+      <w:r>
+        <w:rPr>
+          <w:rFonts w:ascii="Segoe UI" w:hAnsi="Segoe UI" w:cs="Segoe UI"/>
+          <w:sz w:val="24"/>
+          <w:szCs w:val="24"/>
+        </w:rPr>
+        <w:t>unfortunateness</w:t>
+      </w:r>
+      <w:r>
+        <w:rPr>
+          <w:rFonts w:ascii="Segoe UI" w:hAnsi="Segoe UI" w:cs="Segoe UI"/>
+          <w:sz w:val="24"/>
+          <w:szCs w:val="24"/>
+        </w:rPr>
+        <w:t>.</w:t>
+      </w:r>
+    </w:p>
+    <w:p>
+      <w:pPr>
+        <w:ind w:firstLine="720"/>
+        <w:rPr>
+          <w:rFonts w:ascii="Segoe UI" w:hAnsi="Segoe UI" w:cs="Segoe UI"/>
+          <w:sz w:val="24"/>
+          <w:szCs w:val="24"/>
+        </w:rPr>
+      </w:pPr>
+    </w:p>
+    <w:p>
+      <w:pPr>
+        <w:ind w:firstLine="720"/>
+        <w:rPr>
+          <w:rFonts w:ascii="Segoe UI" w:hAnsi="Segoe UI" w:cs="Segoe UI"/>
+          <w:sz w:val="24"/>
+          <w:szCs w:val="24"/>
+        </w:rPr>
+      </w:pPr>
+      <w:r>
+        <w:rPr>
+          <w:rFonts w:ascii="Segoe UI" w:hAnsi="Segoe UI" w:cs="Segoe UI"/>
+          <w:sz w:val="24"/>
+          <w:szCs w:val="24"/>
+        </w:rPr>
+        <w:t>The girl wants to run away.</w:t>
+      </w:r>
+    </w:p>
+    <w:p>
+      <w:pPr>
+        <w:ind w:firstLine="720"/>
+        <w:rPr>
+          <w:rFonts w:ascii="Segoe UI" w:hAnsi="Segoe UI" w:cs="Segoe UI"/>
+          <w:sz w:val="24"/>
+          <w:szCs w:val="24"/>
+        </w:rPr>
+      </w:pPr>
+      <w:r>
+        <w:rPr>
+          <w:rFonts w:ascii="Segoe UI" w:hAnsi="Segoe UI" w:cs="Segoe UI"/>
+          <w:sz w:val="24"/>
+          <w:szCs w:val="24"/>
+        </w:rPr>
+        <w:t>She wants to go far away,</w:t>
+      </w:r>
+    </w:p>
+    <w:p>
+      <w:pPr>
+        <w:ind w:firstLine="720"/>
+        <w:rPr>
+          <w:rFonts w:ascii="Segoe UI" w:hAnsi="Segoe UI" w:cs="Segoe UI"/>
+          <w:sz w:val="24"/>
+          <w:szCs w:val="24"/>
+        </w:rPr>
+      </w:pPr>
+      <w:r>
+        <w:rPr>
+          <w:rFonts w:ascii="Segoe UI" w:hAnsi="Segoe UI" w:cs="Segoe UI"/>
+          <w:sz w:val="24"/>
+          <w:szCs w:val="24"/>
+        </w:rPr>
+        <w:t>She doesn’t want to see this,</w:t>
+      </w:r>
+    </w:p>
+    <w:p>
+      <w:pPr>
+        <w:ind w:firstLine="720"/>
+        <w:rPr>
+          <w:rFonts w:ascii="Segoe UI" w:hAnsi="Segoe UI" w:cs="Segoe UI"/>
+          <w:i/>
+          <w:iCs/>
+          <w:sz w:val="24"/>
+          <w:szCs w:val="24"/>
+        </w:rPr>
+      </w:pPr>
+      <w:r>
+        <w:rPr>
+          <w:rFonts w:ascii="Segoe UI" w:hAnsi="Segoe UI" w:cs="Segoe UI"/>
+          <w:i/>
+          <w:iCs/>
+          <w:sz w:val="24"/>
+          <w:szCs w:val="24"/>
+        </w:rPr>
+        <w:t>Why this…?!</w:t>
+      </w:r>
+    </w:p>
+    <w:p>
+      <w:pPr>
+        <w:ind w:firstLine="720"/>
+        <w:rPr>
+          <w:rFonts w:ascii="Segoe UI" w:hAnsi="Segoe UI" w:cs="Segoe UI"/>
+          <w:sz w:val="24"/>
+          <w:szCs w:val="24"/>
+        </w:rPr>
+      </w:pPr>
+      <w:r>
+        <w:rPr>
+          <w:rFonts w:ascii="Segoe UI" w:hAnsi="Segoe UI" w:cs="Segoe UI"/>
+          <w:sz w:val="24"/>
+          <w:szCs w:val="24"/>
+        </w:rPr>
+        <w:t>The barely recognizable face in front of her continued to still scream.</w:t>
+      </w:r>
+    </w:p>
+    <w:p>
+      <w:pPr>
+        <w:ind w:firstLine="720"/>
+        <w:rPr>
+          <w:rFonts w:ascii="Segoe UI" w:hAnsi="Segoe UI" w:cs="Segoe UI"/>
+          <w:sz w:val="24"/>
+          <w:szCs w:val="24"/>
+        </w:rPr>
+      </w:pPr>
+      <w:r>
+        <w:rPr>
+          <w:rFonts w:ascii="Segoe UI" w:hAnsi="Segoe UI" w:cs="Segoe UI"/>
+          <w:sz w:val="24"/>
+          <w:szCs w:val="24"/>
+        </w:rPr>
+        <w:lastRenderedPageBreak/>
+        <w:t>“Ah,”</w:t>
+      </w:r>
+      <w:r>
+        <w:rPr>
+          <w:rFonts w:ascii="Segoe UI" w:hAnsi="Segoe UI" w:cs="Segoe UI"/>
+          <w:sz w:val="24"/>
+          <w:szCs w:val="24"/>
+        </w:rPr>
+        <w:t xml:space="preserve"> It was hopeless.</w:t>
+      </w:r>
+      <w:r>
+        <w:rPr>
+          <w:rFonts w:ascii="Segoe UI" w:hAnsi="Segoe UI" w:cs="Segoe UI"/>
+          <w:sz w:val="24"/>
+          <w:szCs w:val="24"/>
+        </w:rPr>
+        <w:t xml:space="preserve"> She wants to live, even that is too selfish to say in front of the being in front of her.</w:t>
+      </w:r>
+    </w:p>
+    <w:p>
+      <w:pPr>
+        <w:ind w:firstLine="720"/>
+        <w:rPr>
+          <w:rFonts w:ascii="Segoe UI" w:hAnsi="Segoe UI" w:cs="Segoe UI"/>
+          <w:sz w:val="24"/>
+          <w:szCs w:val="24"/>
+        </w:rPr>
+      </w:pPr>
+      <w:r>
+        <w:rPr>
+          <w:rFonts w:ascii="Segoe UI" w:hAnsi="Segoe UI" w:cs="Segoe UI"/>
+          <w:sz w:val="24"/>
+          <w:szCs w:val="24"/>
+        </w:rPr>
+        <w:t>She took the knife,</w:t>
+      </w:r>
+    </w:p>
+    <w:p>
+      <w:pPr>
+        <w:ind w:firstLine="720"/>
+        <w:rPr>
+          <w:rFonts w:ascii="Segoe UI" w:hAnsi="Segoe UI" w:cs="Segoe UI"/>
+          <w:sz w:val="24"/>
+          <w:szCs w:val="24"/>
+        </w:rPr>
+      </w:pPr>
+      <w:r>
+        <w:rPr>
+          <w:rFonts w:ascii="Segoe UI" w:hAnsi="Segoe UI" w:cs="Segoe UI"/>
+          <w:sz w:val="24"/>
+          <w:szCs w:val="24"/>
+        </w:rPr>
+        <w:t>Only it took one breath, and one stroke of her arm.</w:t>
+      </w:r>
+    </w:p>
+    <w:p>
+      <w:pPr>
+        <w:ind w:firstLine="720"/>
+        <w:rPr>
+          <w:rFonts w:ascii="Segoe UI" w:hAnsi="Segoe UI" w:cs="Segoe UI"/>
+          <w:sz w:val="24"/>
+          <w:szCs w:val="24"/>
+        </w:rPr>
+      </w:pPr>
+      <w:r>
+        <w:rPr>
+          <w:rFonts w:ascii="Segoe UI" w:hAnsi="Segoe UI" w:cs="Segoe UI"/>
+          <w:sz w:val="24"/>
+          <w:szCs w:val="24"/>
+        </w:rPr>
+        <w:t>That the screams stopped.</w:t>
+      </w:r>
+    </w:p>
+    <w:p>
+      <w:pPr>
+        <w:ind w:firstLine="720"/>
+        <w:rPr>
+          <w:rFonts w:ascii="Segoe UI" w:hAnsi="Segoe UI" w:cs="Segoe UI"/>
+          <w:sz w:val="24"/>
+          <w:szCs w:val="24"/>
+        </w:rPr>
+      </w:pPr>
+    </w:p>
+    <w:p>
+      <w:pPr>
+        <w:ind w:firstLine="720"/>
+        <w:rPr>
+          <w:rFonts w:ascii="Segoe UI" w:hAnsi="Segoe UI" w:cs="Segoe UI"/>
+          <w:sz w:val="24"/>
+          <w:szCs w:val="24"/>
+        </w:rPr>
+      </w:pPr>
+      <w:r>
+        <w:rPr>
+          <w:rFonts w:ascii="Segoe UI" w:hAnsi="Segoe UI" w:cs="Segoe UI"/>
+          <w:sz w:val="24"/>
+          <w:szCs w:val="24"/>
+        </w:rPr>
+        <w:t>She left the tumbling structure soon after, and wanting to end the dream already, she listlessly noticed a man in front of her.</w:t>
+      </w:r>
+    </w:p>
+    <w:p>
+      <w:pPr>
+        <w:ind w:firstLine="720"/>
+        <w:rPr>
+          <w:rFonts w:ascii="Segoe UI" w:hAnsi="Segoe UI" w:cs="Segoe UI"/>
+          <w:sz w:val="24"/>
+          <w:szCs w:val="24"/>
+        </w:rPr>
+      </w:pPr>
+      <w:r>
+        <w:rPr>
+          <w:rFonts w:ascii="Segoe UI" w:hAnsi="Segoe UI" w:cs="Segoe UI"/>
+          <w:sz w:val="24"/>
+          <w:szCs w:val="24"/>
+        </w:rPr>
+        <w:t>Their hands bare of any weapon, yet wore a robe that reflects the night.</w:t>
+      </w:r>
+    </w:p>
+    <w:p>
+      <w:pPr>
+        <w:ind w:firstLine="720"/>
+        <w:rPr>
+          <w:rFonts w:ascii="Segoe UI" w:hAnsi="Segoe UI" w:cs="Segoe UI"/>
+          <w:sz w:val="24"/>
+          <w:szCs w:val="24"/>
+        </w:rPr>
+      </w:pPr>
+      <w:r>
+        <w:rPr>
+          <w:rFonts w:ascii="Segoe UI" w:hAnsi="Segoe UI" w:cs="Segoe UI"/>
+          <w:sz w:val="24"/>
+          <w:szCs w:val="24"/>
+        </w:rPr>
+        <w:t>They strutted closer, no breath was exuded as they raised their hand.</w:t>
+      </w:r>
+    </w:p>
+    <w:p>
+      <w:pPr>
+        <w:ind w:firstLine="720"/>
+        <w:rPr>
+          <w:rFonts w:ascii="Segoe UI" w:hAnsi="Segoe UI" w:cs="Segoe UI"/>
+          <w:sz w:val="24"/>
+          <w:szCs w:val="24"/>
+        </w:rPr>
+      </w:pPr>
+      <w:r>
+        <w:rPr>
+          <w:rFonts w:ascii="Segoe UI" w:hAnsi="Segoe UI" w:cs="Segoe UI"/>
+          <w:sz w:val="24"/>
+          <w:szCs w:val="24"/>
+        </w:rPr>
+        <w:t>Noticing the religious embellishment on their neck, was for her mind to realize one last time.</w:t>
+      </w:r>
+    </w:p>
+    <w:p>
+      <w:pPr>
+        <w:ind w:firstLine="720"/>
+        <w:rPr>
+          <w:rFonts w:ascii="Segoe UI" w:hAnsi="Segoe UI" w:cs="Segoe UI"/>
+          <w:sz w:val="24"/>
+          <w:szCs w:val="24"/>
+        </w:rPr>
+      </w:pPr>
+      <w:r>
+        <w:rPr>
+          <w:rFonts w:ascii="Segoe UI" w:hAnsi="Segoe UI" w:cs="Segoe UI"/>
+          <w:sz w:val="24"/>
+          <w:szCs w:val="24"/>
+        </w:rPr>
+        <w:t>For they exist to bestow punishment for man’s sin.</w:t>
+      </w:r>
+    </w:p>
+    <w:p>
+      <w:pPr>
+        <w:ind w:firstLine="720"/>
+        <w:rPr>
+          <w:rFonts w:ascii="Segoe UI" w:hAnsi="Segoe UI" w:cs="Segoe UI"/>
+          <w:sz w:val="24"/>
+          <w:szCs w:val="24"/>
+        </w:rPr>
+      </w:pPr>
+      <w:r>
+        <w:rPr>
+          <w:rFonts w:ascii="Segoe UI" w:hAnsi="Segoe UI" w:cs="Segoe UI"/>
+          <w:sz w:val="24"/>
+          <w:szCs w:val="24"/>
+        </w:rPr>
+        <w:t>She accepted it with no hesitation, closing her eyes as to welcome the consequence of her action of matricide.</w:t>
+      </w:r>
+    </w:p>
+    <w:p>
+      <w:pPr>
+        <w:ind w:firstLine="720"/>
+        <w:rPr>
+          <w:rFonts w:ascii="Segoe UI" w:hAnsi="Segoe UI" w:cs="Segoe UI"/>
+          <w:sz w:val="24"/>
+          <w:szCs w:val="24"/>
+        </w:rPr>
+      </w:pPr>
+      <w:r>
+        <w:rPr>
+          <w:rFonts w:ascii="Segoe UI" w:hAnsi="Segoe UI" w:cs="Segoe UI"/>
+          <w:sz w:val="24"/>
+          <w:szCs w:val="24"/>
+        </w:rPr>
+        <w:t>Yet a miracle thar happened more than once, the hands of slaughter never reached her, but of red that splashed her face.</w:t>
+      </w:r>
+      <w:r>
+        <w:rPr>
+          <w:rFonts w:ascii="Segoe UI" w:hAnsi="Segoe UI" w:cs="Segoe UI"/>
+          <w:sz w:val="24"/>
+          <w:szCs w:val="24"/>
+        </w:rPr>
+        <w:t xml:space="preserve"> It was her father.</w:t>
+      </w:r>
+    </w:p>
+    <w:p>
+      <w:pPr>
+        <w:ind w:firstLine="720"/>
+        <w:rPr>
+          <w:rFonts w:ascii="Segoe UI" w:hAnsi="Segoe UI" w:cs="Segoe UI"/>
+          <w:sz w:val="24"/>
+          <w:szCs w:val="24"/>
+        </w:rPr>
+      </w:pPr>
+      <w:r>
+        <w:rPr>
+          <w:rFonts w:ascii="Segoe UI" w:hAnsi="Segoe UI" w:cs="Segoe UI"/>
+          <w:sz w:val="24"/>
+          <w:szCs w:val="24"/>
+        </w:rPr>
+        <w:t xml:space="preserve"> </w:t>
+      </w:r>
+      <w:r>
+        <w:rPr>
+          <w:rFonts w:ascii="Segoe UI" w:hAnsi="Segoe UI" w:cs="Segoe UI"/>
+          <w:sz w:val="24"/>
+          <w:szCs w:val="24"/>
+        </w:rPr>
+        <w:t>A crunch that pierced their heart, down came the body to the ground as what man was originated from, shall return to.</w:t>
+      </w:r>
+    </w:p>
+    <w:p>
+      <w:pPr>
+        <w:ind w:firstLine="720"/>
+        <w:rPr>
+          <w:rFonts w:ascii="Segoe UI" w:hAnsi="Segoe UI" w:cs="Segoe UI"/>
+          <w:sz w:val="24"/>
+          <w:szCs w:val="24"/>
+        </w:rPr>
+      </w:pPr>
+      <w:r>
+        <w:rPr>
+          <w:rFonts w:ascii="Segoe UI" w:hAnsi="Segoe UI" w:cs="Segoe UI"/>
+          <w:sz w:val="24"/>
+          <w:szCs w:val="24"/>
+        </w:rPr>
+        <w:t xml:space="preserve">“L, Liliaaa, I’m sorry.” </w:t>
+      </w:r>
+      <w:r>
+        <w:rPr>
+          <w:rFonts w:ascii="Segoe UI" w:hAnsi="Segoe UI" w:cs="Segoe UI"/>
+          <w:sz w:val="24"/>
+          <w:szCs w:val="24"/>
+        </w:rPr>
+        <w:t>Her father’s</w:t>
+      </w:r>
+      <w:r>
+        <w:rPr>
+          <w:rFonts w:ascii="Segoe UI" w:hAnsi="Segoe UI" w:cs="Segoe UI"/>
+          <w:sz w:val="24"/>
+          <w:szCs w:val="24"/>
+        </w:rPr>
+        <w:t xml:space="preserve"> regrets ringed in her mind.</w:t>
+      </w:r>
+      <w:r>
+        <w:rPr>
+          <w:rFonts w:ascii="Segoe UI" w:hAnsi="Segoe UI" w:cs="Segoe UI"/>
+          <w:sz w:val="24"/>
+          <w:szCs w:val="24"/>
+        </w:rPr>
+        <w:t xml:space="preserve"> She wants to close her eyes, hear no more.</w:t>
+      </w:r>
+    </w:p>
+    <w:p>
+      <w:pPr>
+        <w:ind w:firstLine="720"/>
+        <w:rPr>
+          <w:rFonts w:ascii="Segoe UI" w:hAnsi="Segoe UI" w:cs="Segoe UI"/>
+          <w:sz w:val="24"/>
+          <w:szCs w:val="24"/>
+        </w:rPr>
+      </w:pPr>
+      <w:r>
+        <w:rPr>
+          <w:rFonts w:ascii="Segoe UI" w:hAnsi="Segoe UI" w:cs="Segoe UI"/>
+          <w:sz w:val="24"/>
+          <w:szCs w:val="24"/>
+        </w:rPr>
+        <w:t>“Aaaaaaahh” Seeing her parent’s die so easily perish in front of her.</w:t>
+      </w:r>
+    </w:p>
+    <w:p>
+      <w:pPr>
+        <w:ind w:firstLine="720"/>
+        <w:rPr>
+          <w:rFonts w:ascii="Segoe UI" w:hAnsi="Segoe UI" w:cs="Segoe UI"/>
+          <w:sz w:val="24"/>
+          <w:szCs w:val="24"/>
+        </w:rPr>
+      </w:pPr>
+    </w:p>
+    <w:p>
+      <w:pPr>
+        <w:ind w:firstLine="720"/>
+        <w:rPr>
+          <w:rFonts w:ascii="Segoe UI" w:hAnsi="Segoe UI" w:cs="Segoe UI"/>
+          <w:sz w:val="24"/>
+          <w:szCs w:val="24"/>
+        </w:rPr>
+      </w:pPr>
+      <w:r>
+        <w:rPr>
+          <w:rFonts w:ascii="Segoe UI" w:hAnsi="Segoe UI" w:cs="Segoe UI"/>
+          <w:sz w:val="24"/>
+          <w:szCs w:val="24"/>
+        </w:rPr>
+        <w:t>The man before her stood so stoically, finally spoke.</w:t>
+      </w:r>
+    </w:p>
+    <w:p>
+      <w:pPr>
+        <w:ind w:firstLine="720"/>
+        <w:rPr>
+          <w:rFonts w:ascii="Segoe UI" w:hAnsi="Segoe UI" w:cs="Segoe UI"/>
+          <w:sz w:val="24"/>
+          <w:szCs w:val="24"/>
+        </w:rPr>
+      </w:pPr>
+      <w:r>
+        <w:rPr>
+          <w:rFonts w:ascii="Segoe UI" w:hAnsi="Segoe UI" w:cs="Segoe UI"/>
+          <w:sz w:val="24"/>
+          <w:szCs w:val="24"/>
+        </w:rPr>
+        <w:t>“ “</w:t>
+      </w:r>
+    </w:p>
+    <w:p>
+      <w:pPr>
+        <w:ind w:firstLine="720"/>
+        <w:rPr>
+          <w:rFonts w:ascii="Segoe UI" w:hAnsi="Segoe UI" w:cs="Segoe UI"/>
+          <w:sz w:val="24"/>
+          <w:szCs w:val="24"/>
+        </w:rPr>
+      </w:pPr>
+      <w:r>
+        <w:rPr>
+          <w:rFonts w:ascii="Segoe UI" w:hAnsi="Segoe UI" w:cs="Segoe UI"/>
+          <w:sz w:val="24"/>
+          <w:szCs w:val="24"/>
+        </w:rPr>
+        <w:t>Her mind reject</w:t>
+      </w:r>
+      <w:r>
+        <w:rPr>
+          <w:rFonts w:ascii="Segoe UI" w:hAnsi="Segoe UI" w:cs="Segoe UI"/>
+          <w:sz w:val="24"/>
+          <w:szCs w:val="24"/>
+        </w:rPr>
+        <w:t>ed</w:t>
+      </w:r>
+      <w:r>
+        <w:rPr>
+          <w:rFonts w:ascii="Segoe UI" w:hAnsi="Segoe UI" w:cs="Segoe UI"/>
+          <w:sz w:val="24"/>
+          <w:szCs w:val="24"/>
+        </w:rPr>
+        <w:t xml:space="preserve"> reality.</w:t>
+      </w:r>
+    </w:p>
+    <w:p>
+      <w:pPr>
+        <w:ind w:firstLine="720"/>
+        <w:rPr>
+          <w:rFonts w:ascii="Segoe UI" w:hAnsi="Segoe UI" w:cs="Segoe UI"/>
+          <w:sz w:val="24"/>
+          <w:szCs w:val="24"/>
+        </w:rPr>
+      </w:pPr>
+      <w:r>
+        <w:rPr>
+          <w:rFonts w:ascii="Segoe UI" w:hAnsi="Segoe UI" w:cs="Segoe UI"/>
+          <w:sz w:val="24"/>
+          <w:szCs w:val="24"/>
+        </w:rPr>
+        <w:t>Not registering their hands that comforted her cries, as they kneel.</w:t>
+      </w:r>
+    </w:p>
+    <w:p>
+      <w:pPr>
+        <w:ind w:firstLine="720"/>
+        <w:rPr>
+          <w:rFonts w:ascii="Segoe UI" w:hAnsi="Segoe UI" w:cs="Segoe UI"/>
+          <w:sz w:val="24"/>
+          <w:szCs w:val="24"/>
+        </w:rPr>
+      </w:pPr>
+      <w:r>
+        <w:rPr>
+          <w:rFonts w:ascii="Segoe UI" w:hAnsi="Segoe UI" w:cs="Segoe UI"/>
+          <w:sz w:val="24"/>
+          <w:szCs w:val="24"/>
+        </w:rPr>
+        <w:t>Blurring the reality that was her life coming to an end.</w:t>
+      </w:r>
+    </w:p>
+    <w:p>
+      <w:pPr>
+        <w:ind w:firstLine="720"/>
+        <w:rPr>
+          <w:rFonts w:ascii="Segoe UI" w:hAnsi="Segoe UI" w:cs="Segoe UI"/>
+          <w:sz w:val="24"/>
+          <w:szCs w:val="24"/>
+        </w:rPr>
+      </w:pPr>
+      <w:r>
+        <w:rPr>
+          <w:rFonts w:ascii="Segoe UI" w:hAnsi="Segoe UI" w:cs="Segoe UI"/>
+          <w:sz w:val="24"/>
+          <w:szCs w:val="24"/>
+        </w:rPr>
+        <w:t>And began another.</w:t>
+      </w:r>
+    </w:p>
+    <w:p>
+      <w:pPr>
+        <w:ind w:firstLine="720"/>
+        <w:rPr>
+          <w:rFonts w:ascii="Segoe UI" w:hAnsi="Segoe UI" w:cs="Segoe UI"/>
+          <w:sz w:val="24"/>
+          <w:szCs w:val="24"/>
+        </w:rPr>
+      </w:pPr>
+    </w:p>
+    <w:p>
+      <w:pPr>
+        <w:ind w:firstLine="720"/>
+        <w:rPr>
+          <w:rFonts w:ascii="Segoe UI" w:hAnsi="Segoe UI" w:cs="Segoe UI"/>
+          <w:sz w:val="24"/>
+          <w:szCs w:val="24"/>
+        </w:rPr>
+      </w:pPr>
     </w:p>
     <w:sectPr>
       <w:pgSz w:w="11906" w:h="16838" w:code="9"/>

</xml_diff>